<commit_message>
First full version of intro
</commit_message>
<xml_diff>
--- a/template.docx
+++ b/template.docx
@@ -218,8 +218,8 @@
         <w:rPr/>
         <w:t>Brief discussion of limitations of GMSE</w:t>
       </w:r>
-      <w:bookmarkStart w:id="3" w:name="underlying-model-gmse"/>
-      <w:bookmarkStart w:id="4" w:name="brief-discussion-of-limitations-of-gmse"/>
+      <w:bookmarkStart w:id="3" w:name="brief-discussion-of-limitations-of-gmse"/>
+      <w:bookmarkStart w:id="4" w:name="underlying-model-gmse"/>
       <w:bookmarkEnd w:id="3"/>
       <w:bookmarkEnd w:id="4"/>
     </w:p>
@@ -301,9 +301,9 @@
         <w:rPr/>
         <w:t>Setting up “scenarios” to test specific hypotheses/predictions</w:t>
       </w:r>
-      <w:bookmarkStart w:id="7" w:name="outline-of-approach"/>
+      <w:bookmarkStart w:id="7" w:name="sandbox-for-in-silico-experiments"/>
       <w:bookmarkStart w:id="8" w:name="animalfarm"/>
-      <w:bookmarkStart w:id="9" w:name="sandbox-for-in-silico-experiments"/>
+      <w:bookmarkStart w:id="9" w:name="outline-of-approach"/>
       <w:bookmarkEnd w:id="7"/>
       <w:bookmarkEnd w:id="8"/>
       <w:bookmarkEnd w:id="9"/>
@@ -360,12 +360,12 @@
       <w:r>
         <w:rPr/>
       </w:r>
-      <w:bookmarkStart w:id="12" w:name="example-application"/>
+      <w:bookmarkStart w:id="12" w:name="section"/>
       <w:bookmarkStart w:id="13" w:name="summary-of-player-feedback"/>
-      <w:bookmarkStart w:id="14" w:name="section"/>
-      <w:bookmarkStart w:id="15" w:name="example-application"/>
+      <w:bookmarkStart w:id="14" w:name="example-application"/>
+      <w:bookmarkStart w:id="15" w:name="section"/>
       <w:bookmarkStart w:id="16" w:name="summary-of-player-feedback"/>
-      <w:bookmarkStart w:id="17" w:name="section"/>
+      <w:bookmarkStart w:id="17" w:name="example-application"/>
       <w:bookmarkEnd w:id="15"/>
       <w:bookmarkEnd w:id="16"/>
       <w:bookmarkEnd w:id="17"/>
@@ -471,8 +471,8 @@
         <w:rPr/>
         <w:t>Highlight expandability of approach, sandboxing ideas in flexible simulated environment</w:t>
       </w:r>
-      <w:bookmarkStart w:id="24" w:name="discussion-of-potential"/>
-      <w:bookmarkStart w:id="25" w:name="X7e54ea71f1e27e050e97c54af9b9f891788b8b0"/>
+      <w:bookmarkStart w:id="24" w:name="X7e54ea71f1e27e050e97c54af9b9f891788b8b0"/>
+      <w:bookmarkStart w:id="25" w:name="discussion-of-potential"/>
       <w:bookmarkEnd w:id="24"/>
       <w:bookmarkEnd w:id="25"/>
     </w:p>
@@ -517,8 +517,6 @@
         <w:rPr/>
         <w:t>.</w:t>
       </w:r>
-      <w:bookmarkStart w:id="26" w:name="ref-ceballos2015"/>
-      <w:bookmarkEnd w:id="26"/>
     </w:p>
     <w:p>
       <w:pPr>
@@ -552,8 +550,6 @@
         <w:rPr/>
         <w:t>.</w:t>
       </w:r>
-      <w:bookmarkStart w:id="27" w:name="ref-ceballos2017"/>
-      <w:bookmarkEnd w:id="27"/>
     </w:p>
     <w:p>
       <w:pPr>
@@ -587,8 +583,6 @@
         <w:rPr/>
         <w:t>.</w:t>
       </w:r>
-      <w:bookmarkStart w:id="28" w:name="ref-cusack2020"/>
-      <w:bookmarkEnd w:id="28"/>
     </w:p>
     <w:p>
       <w:pPr>
@@ -622,8 +616,6 @@
         <w:rPr/>
         <w:t>.</w:t>
       </w:r>
-      <w:bookmarkStart w:id="29" w:name="ref-fryxell2010"/>
-      <w:bookmarkEnd w:id="29"/>
     </w:p>
     <w:p>
       <w:pPr>
@@ -657,8 +649,6 @@
         <w:rPr/>
         <w:t>.</w:t>
       </w:r>
-      <w:bookmarkStart w:id="30" w:name="ref-grimm2020"/>
-      <w:bookmarkEnd w:id="30"/>
     </w:p>
     <w:p>
       <w:pPr>
@@ -681,8 +671,6 @@
         <w:rPr/>
         <w:t>.</w:t>
       </w:r>
-      <w:bookmarkStart w:id="31" w:name="ref-ipcc2021"/>
-      <w:bookmarkEnd w:id="31"/>
     </w:p>
     <w:p>
       <w:pPr>
@@ -716,8 +704,6 @@
         <w:rPr/>
         <w:t>.</w:t>
       </w:r>
-      <w:bookmarkStart w:id="32" w:name="ref-maxwell2016a"/>
-      <w:bookmarkEnd w:id="32"/>
     </w:p>
     <w:p>
       <w:pPr>
@@ -751,8 +737,6 @@
         <w:rPr/>
         <w:t>.</w:t>
       </w:r>
-      <w:bookmarkStart w:id="33" w:name="ref-milner-gulland2012"/>
-      <w:bookmarkEnd w:id="33"/>
     </w:p>
     <w:p>
       <w:pPr>
@@ -786,8 +770,6 @@
         <w:rPr/>
         <w:t>.</w:t>
       </w:r>
-      <w:bookmarkStart w:id="34" w:name="ref-schlüter2012"/>
-      <w:bookmarkEnd w:id="34"/>
     </w:p>
     <w:p>
       <w:pPr>
@@ -877,7 +859,6 @@
     <w:rPrDefault>
       <w:rPr>
         <w:rFonts w:ascii="Cambria" w:hAnsi="Cambria" w:eastAsia="Cambria" w:cs="" w:asciiTheme="minorHAnsi" w:cstheme="minorBidi" w:eastAsiaTheme="minorHAnsi" w:hAnsiTheme="minorHAnsi"/>
-        <w:sz w:val="24"/>
         <w:szCs w:val="24"/>
         <w:lang w:val="en-US" w:eastAsia="en-US" w:bidi="ar-SA"/>
       </w:rPr>
@@ -894,6 +875,7 @@
     <w:qFormat/>
     <w:pPr>
       <w:widowControl/>
+      <w:suppressAutoHyphens w:val="true"/>
       <w:bidi w:val="0"/>
       <w:spacing w:before="0" w:after="200"/>
       <w:jc w:val="left"/>
@@ -1530,7 +1512,7 @@
       <w:keepNext w:val="true"/>
       <w:keepLines/>
       <w:spacing w:before="480" w:after="240"/>
-      <w:jc w:val="center"/>
+      <w:jc w:val="left"/>
     </w:pPr>
     <w:rPr>
       <w:rFonts w:ascii="Times New Roman" w:hAnsi="Times New Roman" w:eastAsia="" w:cs="" w:cstheme="majorBidi" w:eastAsiaTheme="majorEastAsia"/>
@@ -1565,9 +1547,10 @@
       <w:keepNext w:val="true"/>
       <w:keepLines/>
       <w:widowControl/>
+      <w:suppressAutoHyphens w:val="true"/>
       <w:bidi w:val="0"/>
       <w:spacing w:before="0" w:after="200"/>
-      <w:jc w:val="center"/>
+      <w:jc w:val="left"/>
     </w:pPr>
     <w:rPr>
       <w:rFonts w:ascii="Times New Roman" w:hAnsi="Times New Roman" w:eastAsia="Cambria" w:cs="" w:cstheme="minorBidi" w:eastAsiaTheme="minorHAnsi"/>
@@ -1587,9 +1570,10 @@
       <w:keepNext w:val="true"/>
       <w:keepLines/>
       <w:widowControl/>
+      <w:suppressAutoHyphens w:val="true"/>
       <w:bidi w:val="0"/>
       <w:spacing w:before="0" w:after="200"/>
-      <w:jc w:val="center"/>
+      <w:jc w:val="left"/>
     </w:pPr>
     <w:rPr>
       <w:rFonts w:ascii="Times New Roman" w:hAnsi="Times New Roman" w:eastAsia="Cambria" w:cs="" w:cstheme="minorBidi" w:eastAsiaTheme="minorHAnsi"/>
@@ -1751,10 +1735,6 @@
     <w:basedOn w:val="HeaderandFooter"/>
     <w:pPr>
       <w:suppressLineNumbers/>
-      <w:tabs>
-        <w:tab w:val="center" w:pos="4680" w:leader="none"/>
-        <w:tab w:val="right" w:pos="9360" w:leader="none"/>
-      </w:tabs>
     </w:pPr>
     <w:rPr/>
   </w:style>

</xml_diff>

<commit_message>
Completed illustrative results text, added in main figures. Adapted template to control figure caption style appropriately.
</commit_message>
<xml_diff>
--- a/template.docx
+++ b/template.docx
@@ -16,6 +16,10 @@
     <w:p>
       <w:pPr>
         <w:pStyle w:val="Heading1"/>
+        <w:numPr>
+          <w:ilvl w:val="0"/>
+          <w:numId w:val="2"/>
+        </w:numPr>
         <w:rPr/>
       </w:pPr>
       <w:r>
@@ -28,6 +32,10 @@
     <w:p>
       <w:pPr>
         <w:pStyle w:val="Heading1"/>
+        <w:numPr>
+          <w:ilvl w:val="0"/>
+          <w:numId w:val="2"/>
+        </w:numPr>
         <w:rPr/>
       </w:pPr>
       <w:r>
@@ -579,6 +587,10 @@
     <w:p>
       <w:pPr>
         <w:pStyle w:val="Heading1"/>
+        <w:numPr>
+          <w:ilvl w:val="0"/>
+          <w:numId w:val="2"/>
+        </w:numPr>
         <w:rPr/>
       </w:pPr>
       <w:r>
@@ -617,6 +629,10 @@
     <w:p>
       <w:pPr>
         <w:pStyle w:val="Heading2"/>
+        <w:numPr>
+          <w:ilvl w:val="1"/>
+          <w:numId w:val="2"/>
+        </w:numPr>
         <w:ind w:left="0" w:right="0" w:hanging="0"/>
         <w:rPr/>
       </w:pPr>
@@ -628,6 +644,10 @@
     <w:p>
       <w:pPr>
         <w:pStyle w:val="Heading3"/>
+        <w:numPr>
+          <w:ilvl w:val="2"/>
+          <w:numId w:val="2"/>
+        </w:numPr>
         <w:rPr/>
       </w:pPr>
       <w:r>
@@ -640,6 +660,10 @@
     <w:p>
       <w:pPr>
         <w:pStyle w:val="Heading3"/>
+        <w:numPr>
+          <w:ilvl w:val="2"/>
+          <w:numId w:val="2"/>
+        </w:numPr>
         <w:rPr/>
       </w:pPr>
       <w:r>
@@ -654,6 +678,10 @@
     <w:p>
       <w:pPr>
         <w:pStyle w:val="Heading2"/>
+        <w:numPr>
+          <w:ilvl w:val="1"/>
+          <w:numId w:val="2"/>
+        </w:numPr>
         <w:ind w:left="0" w:right="0" w:hanging="0"/>
         <w:rPr/>
       </w:pPr>
@@ -665,6 +693,10 @@
     <w:p>
       <w:pPr>
         <w:pStyle w:val="Heading3"/>
+        <w:numPr>
+          <w:ilvl w:val="2"/>
+          <w:numId w:val="2"/>
+        </w:numPr>
         <w:rPr/>
       </w:pPr>
       <w:r>
@@ -806,49 +838,278 @@
       </w:pPr>
       <w:r>
         <w:rPr/>
-        <w:t>Each following A&amp;F time step then consists of (1) user input, taking the place of the default management model, in which the player can assess the environment using outputs provided (see below) and choose management actions (costs for user actions), and, (2) and once the player confirms their choice, a modified GMSE time step including sequential calls to the default user, resource and observation models (</w:t>
-      </w:r>
-      <w:r>
-        <w:fldChar w:fldCharType="begin"/>
-      </w:r>
-      <w:r>
-        <w:rPr>
-          <w:rStyle w:val="VerbatimChar"/>
-        </w:rPr>
-        <w:instrText> HYPERLINK "https://github.com/ConFooBio/gmse/blob/0e8aab2fb325421915a7c3615820812e45f42a74/R/gmse_apply_control.R" \l "L146"</w:instrText>
-      </w:r>
-      <w:r>
-        <w:rPr>
-          <w:rStyle w:val="VerbatimChar"/>
-        </w:rPr>
-        <w:fldChar w:fldCharType="separate"/>
-      </w:r>
-      <w:r>
-        <w:rPr>
-          <w:rStyle w:val="VerbatimChar"/>
-        </w:rPr>
-        <w:t>gmse_apply_UROM()</w:t>
-      </w:r>
-      <w:r>
-        <w:rPr>
-          <w:rStyle w:val="VerbatimChar"/>
-        </w:rPr>
-        <w:fldChar w:fldCharType="end"/>
-      </w:r>
-      <w:r>
-        <w:rPr/>
-        <w:t>) [</w:t>
+        <w:t xml:space="preserve">The current GMSE simulations used by A&amp;F simulates a landscape of 100x100 cells, divided into farms owned by 4-12 farmers (stakeholders; the precise number and land distribution is randomly varied per session, see </w:t>
       </w:r>
       <w:r>
         <w:rPr>
           <w:b/>
           <w:bCs/>
         </w:rPr>
+        <w:t>section XXX</w:t>
+      </w:r>
+      <w:r>
+        <w:rPr/>
+        <w:t xml:space="preserve"> below). Farmers can take three possible actions; tending crops, hunting (culling) animals, or scaring animals off their land. All submodels used in A&amp;F are currently the default GMSE models (with the exception of the management model in time steps </w:t>
+      </w:r>
+      <w:r>
+        <w:rPr/>
+      </w:r>
+      <m:oMath xmlns:m="http://schemas.openxmlformats.org/officeDocument/2006/math">
+        <m:r>
+          <w:rPr>
+            <w:rFonts w:ascii="Cambria Math" w:hAnsi="Cambria Math"/>
+          </w:rPr>
+          <m:t xml:space="preserve">t</m:t>
+        </m:r>
+        <m:r>
+          <w:rPr>
+            <w:rFonts w:ascii="Cambria Math" w:hAnsi="Cambria Math"/>
+          </w:rPr>
+          <m:t xml:space="preserve">&gt;</m:t>
+        </m:r>
+        <m:r>
+          <w:rPr>
+            <w:rFonts w:ascii="Cambria Math" w:hAnsi="Cambria Math"/>
+          </w:rPr>
+          <m:t xml:space="preserve">5</m:t>
+        </m:r>
+      </m:oMath>
+      <w:r>
+        <w:rPr/>
+        <w:t xml:space="preserve">, where the player assumes control over the management decisions (see below). Thus, we only give brief details here, for full details and descriptions of all models, see </w:t>
+      </w:r>
+      <w:r>
+        <w:rPr>
+          <w:b/>
+          <w:bCs/>
+        </w:rPr>
+        <w:t>XXX</w:t>
+      </w:r>
+      <w:r>
+        <w:rPr/>
+        <w:t xml:space="preserve"> and </w:t>
+      </w:r>
+      <w:r>
+        <w:rPr>
+          <w:b/>
+          <w:bCs/>
+        </w:rPr>
+        <w:t>XXX</w:t>
+      </w:r>
+      <w:r>
+        <w:rPr/>
+        <w:t xml:space="preserve">. The </w:t>
+      </w:r>
+      <w:r>
+        <w:rPr>
+          <w:b/>
+          <w:bCs/>
+        </w:rPr>
+        <w:t>animal population</w:t>
+      </w:r>
+      <w:r>
+        <w:rPr/>
+        <w:t xml:space="preserve"> model uses the logistic growth form with </w:t>
+      </w:r>
+      <w:r>
+        <w:rPr/>
+      </w:r>
+      <m:oMath xmlns:m="http://schemas.openxmlformats.org/officeDocument/2006/math">
+        <m:sSub>
+          <m:e>
+            <m:r>
+              <w:rPr>
+                <w:rFonts w:ascii="Cambria Math" w:hAnsi="Cambria Math"/>
+              </w:rPr>
+              <m:t xml:space="preserve">N</m:t>
+            </m:r>
+          </m:e>
+          <m:sub>
+            <m:r>
+              <w:rPr>
+                <w:rFonts w:ascii="Cambria Math" w:hAnsi="Cambria Math"/>
+              </w:rPr>
+              <m:t xml:space="preserve">o</m:t>
+            </m:r>
+          </m:sub>
+        </m:sSub>
+        <m:r>
+          <w:rPr>
+            <w:rFonts w:ascii="Cambria Math" w:hAnsi="Cambria Math"/>
+          </w:rPr>
+          <m:t xml:space="preserve">=</m:t>
+        </m:r>
+        <m:r>
+          <w:rPr>
+            <w:rFonts w:ascii="Cambria Math" w:hAnsi="Cambria Math"/>
+          </w:rPr>
+          <m:t xml:space="preserve">1000</m:t>
+        </m:r>
+      </m:oMath>
+      <w:r>
+        <w:rPr/>
+        <w:t xml:space="preserve">, </w:t>
+      </w:r>
+      <w:r>
+        <w:rPr/>
+      </w:r>
+      <m:oMath xmlns:m="http://schemas.openxmlformats.org/officeDocument/2006/math">
+        <m:r>
+          <w:rPr>
+            <w:rFonts w:ascii="Cambria Math" w:hAnsi="Cambria Math"/>
+          </w:rPr>
+          <m:t xml:space="preserve">λ</m:t>
+        </m:r>
+        <m:r>
+          <w:rPr>
+            <w:rFonts w:ascii="Cambria Math" w:hAnsi="Cambria Math"/>
+          </w:rPr>
+          <m:t xml:space="preserve">=</m:t>
+        </m:r>
+        <m:r>
+          <w:rPr>
+            <w:rFonts w:ascii="Cambria Math" w:hAnsi="Cambria Math"/>
+          </w:rPr>
+          <m:t xml:space="preserve">0.3</m:t>
+        </m:r>
+      </m:oMath>
+      <w:r>
+        <w:rPr/>
+        <w:t xml:space="preserve"> and </w:t>
+      </w:r>
+      <w:r>
+        <w:rPr/>
+      </w:r>
+      <m:oMath xmlns:m="http://schemas.openxmlformats.org/officeDocument/2006/math">
+        <m:r>
+          <w:rPr>
+            <w:rFonts w:ascii="Cambria Math" w:hAnsi="Cambria Math"/>
+          </w:rPr>
+          <m:t xml:space="preserve">K</m:t>
+        </m:r>
+        <m:r>
+          <w:rPr>
+            <w:rFonts w:ascii="Cambria Math" w:hAnsi="Cambria Math"/>
+          </w:rPr>
+          <m:t xml:space="preserve">=</m:t>
+        </m:r>
+        <m:r>
+          <w:rPr>
+            <w:rFonts w:ascii="Cambria Math" w:hAnsi="Cambria Math"/>
+          </w:rPr>
+          <m:t xml:space="preserve">5000</m:t>
+        </m:r>
+      </m:oMath>
+      <w:r>
+        <w:rPr/>
+        <w:t xml:space="preserve">, meaning that in the absence of any management the population is likely to increase from the initial population size (1000) to carrying capacity (5000). The </w:t>
+      </w:r>
+      <w:r>
+        <w:rPr>
+          <w:b/>
+          <w:bCs/>
+        </w:rPr>
+        <w:t>observation model</w:t>
+      </w:r>
+      <w:r>
+        <w:rPr/>
+        <w:t xml:space="preserve"> uses the default GMSE model (density-based sampling of a subset of the environment); only </w:t>
+      </w:r>
+      <w:r>
+        <w:rPr>
+          <w:i/>
+          <w:iCs/>
+        </w:rPr>
+        <w:t>observed</w:t>
+      </w:r>
+      <w:r>
+        <w:rPr/>
+        <w:t xml:space="preserve"> numbers of animals are available to the manager to base decisions on (and thus population trajectory plots in the game interface reflect observations only, which are subject to an unknown level of uncertainty). Both the </w:t>
+      </w:r>
+      <w:r>
+        <w:rPr>
+          <w:b/>
+          <w:bCs/>
+        </w:rPr>
+        <w:t>management model</w:t>
+      </w:r>
+      <w:r>
+        <w:rPr/>
+        <w:t xml:space="preserve"> (in the initialisation steps) and </w:t>
+      </w:r>
+      <w:r>
+        <w:rPr>
+          <w:b/>
+          <w:bCs/>
+        </w:rPr>
+        <w:t>user model</w:t>
+      </w:r>
+      <w:r>
+        <w:rPr/>
+        <w:t xml:space="preserve"> use the GA algorithms with default parameter settings. User (farmer) budgets are set to 1500 units per time step, manager budgets to 1000 units (both for the initial 5 time steps and the subsequent game play). The users (farmers) aim to maximise yield from their land, their annual budget is reset each year and is unaffected by yield. Yield is positively affected by tending crops, and may be negatively affected by the presence of grazing wild animals - thus hunting or scaring may offset any potentially negative effects on yield. Note that the choice of models and parameter values here serve as an example only; it is expected that future implementations and development of A&amp;F will focus on specific research questions / case studies, and will adjust models and parameter settings accordingly (</w:t>
+      </w:r>
+      <w:r>
+        <w:rPr>
+          <w:b/>
+          <w:bCs/>
+        </w:rPr>
+        <w:t>see XXX below</w:t>
+      </w:r>
+      <w:r>
+        <w:rPr/>
+        <w:t>).</w:t>
+      </w:r>
+    </w:p>
+    <w:p>
+      <w:pPr>
+        <w:pStyle w:val="TextBody"/>
+        <w:rPr/>
+      </w:pPr>
+      <w:r>
+        <w:rPr/>
+        <w:t>Each following A&amp;F time step then consists of (1) user input, taking the place of the default management model, in which the player can assess the environment using outputs provided (see below) and choose management actions (costs for user actions), and, (2) and once the player confirms their choice, a modified GMSE time step including sequential calls to the default user, resource and observation models (</w:t>
+      </w:r>
+      <w:r>
+        <w:fldChar w:fldCharType="begin"/>
+      </w:r>
+      <w:r>
+        <w:rPr>
+          <w:rStyle w:val="VerbatimChar"/>
+        </w:rPr>
+        <w:instrText> HYPERLINK "https://github.com/ConFooBio/gmse/blob/0e8aab2fb325421915a7c3615820812e45f42a74/R/gmse_apply_control.R" \l "L146"</w:instrText>
+      </w:r>
+      <w:r>
+        <w:rPr>
+          <w:rStyle w:val="VerbatimChar"/>
+        </w:rPr>
+        <w:fldChar w:fldCharType="separate"/>
+      </w:r>
+      <w:r>
+        <w:rPr>
+          <w:rStyle w:val="VerbatimChar"/>
+        </w:rPr>
+        <w:t>gmse_apply_UROM()</w:t>
+      </w:r>
+      <w:r>
+        <w:rPr>
+          <w:rStyle w:val="VerbatimChar"/>
+        </w:rPr>
+        <w:fldChar w:fldCharType="end"/>
+      </w:r>
+      <w:r>
+        <w:rPr/>
+        <w:t>) [</w:t>
+      </w:r>
+      <w:r>
+        <w:rPr>
+          <w:b/>
+          <w:bCs/>
+        </w:rPr>
         <w:t>FIG Xb</w:t>
       </w:r>
       <w:r>
         <w:rPr/>
-        <w:t xml:space="preserve">]. </w:t>
+        <w:t>].</w:t>
       </w:r>
       <w:bookmarkStart w:id="5" w:name="structure-as-relating-to-gmse"/>
       <w:bookmarkEnd w:id="5"/>
@@ -856,6 +1117,10 @@
     <w:p>
       <w:pPr>
         <w:pStyle w:val="Heading3"/>
+        <w:numPr>
+          <w:ilvl w:val="2"/>
+          <w:numId w:val="2"/>
+        </w:numPr>
         <w:rPr/>
       </w:pPr>
       <w:r>
@@ -1152,6 +1417,10 @@
     <w:p>
       <w:pPr>
         <w:pStyle w:val="Heading3"/>
+        <w:numPr>
+          <w:ilvl w:val="2"/>
+          <w:numId w:val="2"/>
+        </w:numPr>
         <w:rPr/>
       </w:pPr>
       <w:r>
@@ -1353,7 +1622,7 @@
       </m:oMath>
       <w:r>
         <w:rPr/>
-        <w:t xml:space="preserve"> . Players can choose to either balance both scores, or score highly on one or the other.</w:t>
+        <w:t xml:space="preserve"> .</w:t>
       </w:r>
     </w:p>
     <w:p>
@@ -1391,21 +1660,184 @@
         </m:r>
         <m:f>
           <m:num>
+            <m:nary>
+              <m:naryPr>
+                <m:chr m:val="∑"/>
+              </m:naryPr>
+              <m:sub>
+                <m:r>
+                  <w:rPr>
+                    <w:rFonts w:ascii="Cambria Math" w:hAnsi="Cambria Math"/>
+                  </w:rPr>
+                  <m:t xml:space="preserve">t</m:t>
+                </m:r>
+                <m:r>
+                  <w:rPr>
+                    <w:rFonts w:ascii="Cambria Math" w:hAnsi="Cambria Math"/>
+                  </w:rPr>
+                  <m:t xml:space="preserve">=</m:t>
+                </m:r>
+                <m:r>
+                  <w:rPr>
+                    <w:rFonts w:ascii="Cambria Math" w:hAnsi="Cambria Math"/>
+                  </w:rPr>
+                  <m:t xml:space="preserve">5</m:t>
+                </m:r>
+              </m:sub>
+              <m:sup>
+                <m:r>
+                  <w:rPr>
+                    <w:rFonts w:ascii="Cambria Math" w:hAnsi="Cambria Math"/>
+                  </w:rPr>
+                  <m:t xml:space="preserve">T</m:t>
+                </m:r>
+              </m:sup>
+              <m:e>
+                <m:f>
+                  <m:num>
+                    <m:sSub>
+                      <m:e>
+                        <m:r>
+                          <w:rPr>
+                            <w:rFonts w:ascii="Cambria Math" w:hAnsi="Cambria Math"/>
+                          </w:rPr>
+                          <m:t xml:space="preserve">N</m:t>
+                        </m:r>
+                      </m:e>
+                      <m:sub>
+                        <m:r>
+                          <w:rPr>
+                            <w:rFonts w:ascii="Cambria Math" w:hAnsi="Cambria Math"/>
+                          </w:rPr>
+                          <m:t xml:space="preserve">t</m:t>
+                        </m:r>
+                      </m:sub>
+                    </m:sSub>
+                  </m:num>
+                  <m:den>
+                    <m:sSub>
+                      <m:e>
+                        <m:r>
+                          <w:rPr>
+                            <w:rFonts w:ascii="Cambria Math" w:hAnsi="Cambria Math"/>
+                          </w:rPr>
+                          <m:t xml:space="preserve">N</m:t>
+                        </m:r>
+                      </m:e>
+                      <m:sub>
+                        <m:r>
+                          <w:rPr>
+                            <w:rFonts w:ascii="Cambria Math" w:hAnsi="Cambria Math"/>
+                          </w:rPr>
+                          <m:t xml:space="preserve">t</m:t>
+                        </m:r>
+                        <m:r>
+                          <w:rPr>
+                            <w:rFonts w:ascii="Cambria Math" w:hAnsi="Cambria Math"/>
+                          </w:rPr>
+                          <m:t xml:space="preserve">=</m:t>
+                        </m:r>
+                        <m:r>
+                          <w:rPr>
+                            <w:rFonts w:ascii="Cambria Math" w:hAnsi="Cambria Math"/>
+                          </w:rPr>
+                          <m:t xml:space="preserve">5</m:t>
+                        </m:r>
+                      </m:sub>
+                    </m:sSub>
+                  </m:den>
+                </m:f>
+              </m:e>
+            </m:nary>
+          </m:num>
+          <m:den>
             <m:r>
               <w:rPr>
                 <w:rFonts w:ascii="Cambria Math" w:hAnsi="Cambria Math"/>
               </w:rPr>
-              <m:t xml:space="preserve">∑</m:t>
+              <m:t xml:space="preserve">t</m:t>
             </m:r>
-            <m:f>
-              <m:num>
+          </m:den>
+        </m:f>
+      </m:oMath>
+      <w:r>
+        <w:rPr/>
+        <w:t xml:space="preserve"> </w:t>
+      </w:r>
+      <w:r>
+        <w:rPr/>
+        <w:t xml:space="preserve">and </w:t>
+      </w:r>
+      <w:r>
+        <w:rPr/>
+      </w:r>
+      <m:oMath xmlns:m="http://schemas.openxmlformats.org/officeDocument/2006/math">
+        <m:sSub>
+          <m:e>
+            <m:r>
+              <w:rPr>
+                <w:rFonts w:ascii="Cambria Math" w:hAnsi="Cambria Math"/>
+              </w:rPr>
+              <m:t xml:space="preserve">S</m:t>
+            </m:r>
+          </m:e>
+          <m:sub>
+            <m:r>
+              <w:rPr>
+                <w:rFonts w:ascii="Cambria Math" w:hAnsi="Cambria Math"/>
+              </w:rPr>
+              <m:t xml:space="preserve">t</m:t>
+            </m:r>
+          </m:sub>
+        </m:sSub>
+        <m:r>
+          <w:rPr>
+            <w:rFonts w:ascii="Cambria Math" w:hAnsi="Cambria Math"/>
+          </w:rPr>
+          <m:t xml:space="preserve">=</m:t>
+        </m:r>
+        <m:f>
+          <m:num>
+            <m:nary>
+              <m:naryPr>
+                <m:chr m:val="∑"/>
+              </m:naryPr>
+              <m:sub>
+                <m:r>
+                  <w:rPr>
+                    <w:rFonts w:ascii="Cambria Math" w:hAnsi="Cambria Math"/>
+                  </w:rPr>
+                  <m:t xml:space="preserve">t</m:t>
+                </m:r>
+                <m:r>
+                  <w:rPr>
+                    <w:rFonts w:ascii="Cambria Math" w:hAnsi="Cambria Math"/>
+                  </w:rPr>
+                  <m:t xml:space="preserve">=</m:t>
+                </m:r>
+                <m:r>
+                  <w:rPr>
+                    <w:rFonts w:ascii="Cambria Math" w:hAnsi="Cambria Math"/>
+                  </w:rPr>
+                  <m:t xml:space="preserve">5</m:t>
+                </m:r>
+              </m:sub>
+              <m:sup>
+                <m:r>
+                  <w:rPr>
+                    <w:rFonts w:ascii="Cambria Math" w:hAnsi="Cambria Math"/>
+                  </w:rPr>
+                  <m:t xml:space="preserve">T</m:t>
+                </m:r>
+              </m:sup>
+              <m:e>
                 <m:sSub>
                   <m:e>
                     <m:r>
                       <w:rPr>
                         <w:rFonts w:ascii="Cambria Math" w:hAnsi="Cambria Math"/>
                       </w:rPr>
-                      <m:t xml:space="preserve">N</m:t>
+                      <m:t xml:space="preserve">y</m:t>
                     </m:r>
                   </m:e>
                   <m:sub>
@@ -1417,40 +1849,8 @@
                     </m:r>
                   </m:sub>
                 </m:sSub>
-              </m:num>
-              <m:den>
-                <m:sSub>
-                  <m:e>
-                    <m:r>
-                      <w:rPr>
-                        <w:rFonts w:ascii="Cambria Math" w:hAnsi="Cambria Math"/>
-                      </w:rPr>
-                      <m:t xml:space="preserve">N</m:t>
-                    </m:r>
-                  </m:e>
-                  <m:sub>
-                    <m:r>
-                      <w:rPr>
-                        <w:rFonts w:ascii="Cambria Math" w:hAnsi="Cambria Math"/>
-                      </w:rPr>
-                      <m:t xml:space="preserve">t</m:t>
-                    </m:r>
-                    <m:r>
-                      <w:rPr>
-                        <w:rFonts w:ascii="Cambria Math" w:hAnsi="Cambria Math"/>
-                      </w:rPr>
-                      <m:t xml:space="preserve">=</m:t>
-                    </m:r>
-                    <m:r>
-                      <w:rPr>
-                        <w:rFonts w:ascii="Cambria Math" w:hAnsi="Cambria Math"/>
-                      </w:rPr>
-                      <m:t xml:space="preserve">5</m:t>
-                    </m:r>
-                  </m:sub>
-                </m:sSub>
-              </m:den>
-            </m:f>
+              </m:e>
+            </m:nary>
           </m:num>
           <m:den>
             <m:r>
@@ -1464,11 +1864,7 @@
       </m:oMath>
       <w:r>
         <w:rPr/>
-        <w:t xml:space="preserve"> </w:t>
-      </w:r>
-      <w:r>
-        <w:rPr/>
-        <w:t xml:space="preserve">and $S_t=\frac{\sum{y_t}{t}$ where </w:t>
+        <w:t xml:space="preserve"> where </w:t>
       </w:r>
       <w:r>
         <w:rPr/>
@@ -1495,7 +1891,122 @@
       </m:oMath>
       <w:r>
         <w:rPr/>
-        <w:t>.</w:t>
+        <w:t xml:space="preserve"> and </w:t>
+      </w:r>
+      <w:r>
+        <w:rPr/>
+      </w:r>
+      <m:oMath xmlns:m="http://schemas.openxmlformats.org/officeDocument/2006/math">
+        <m:r>
+          <w:rPr>
+            <w:rFonts w:ascii="Cambria Math" w:hAnsi="Cambria Math"/>
+          </w:rPr>
+          <m:t xml:space="preserve">T</m:t>
+        </m:r>
+      </m:oMath>
+      <w:r>
+        <w:rPr/>
+        <w:t xml:space="preserve"> the total number of time steps for the game session. Both scores are intitialised as </w:t>
+      </w:r>
+      <w:r>
+        <w:rPr/>
+      </w:r>
+      <m:oMath xmlns:m="http://schemas.openxmlformats.org/officeDocument/2006/math">
+        <m:sSub>
+          <m:e>
+            <m:r>
+              <w:rPr>
+                <w:rFonts w:ascii="Cambria Math" w:hAnsi="Cambria Math"/>
+              </w:rPr>
+              <m:t xml:space="preserve">A</m:t>
+            </m:r>
+          </m:e>
+          <m:sub>
+            <m:r>
+              <w:rPr>
+                <w:rFonts w:ascii="Cambria Math" w:hAnsi="Cambria Math"/>
+              </w:rPr>
+              <m:t xml:space="preserve">t</m:t>
+            </m:r>
+          </m:sub>
+        </m:sSub>
+        <m:r>
+          <w:rPr>
+            <w:rFonts w:ascii="Cambria Math" w:hAnsi="Cambria Math"/>
+          </w:rPr>
+          <m:t xml:space="preserve">=</m:t>
+        </m:r>
+        <m:sSub>
+          <m:e>
+            <m:r>
+              <w:rPr>
+                <w:rFonts w:ascii="Cambria Math" w:hAnsi="Cambria Math"/>
+              </w:rPr>
+              <m:t xml:space="preserve">S</m:t>
+            </m:r>
+          </m:e>
+          <m:sub>
+            <m:r>
+              <w:rPr>
+                <w:rFonts w:ascii="Cambria Math" w:hAnsi="Cambria Math"/>
+              </w:rPr>
+              <m:t xml:space="preserve">t</m:t>
+            </m:r>
+          </m:sub>
+        </m:sSub>
+        <m:r>
+          <w:rPr>
+            <w:rFonts w:ascii="Cambria Math" w:hAnsi="Cambria Math"/>
+          </w:rPr>
+          <m:t xml:space="preserve">=</m:t>
+        </m:r>
+        <m:r>
+          <w:rPr>
+            <w:rFonts w:ascii="Cambria Math" w:hAnsi="Cambria Math"/>
+          </w:rPr>
+          <m:t xml:space="preserve">100</m:t>
+        </m:r>
+      </m:oMath>
+      <w:r>
+        <w:rPr/>
+        <w:t xml:space="preserve"> when the game is first initialised, to ensure score development over a session can be interpreted as a change from that baseline.</w:t>
+      </w:r>
+    </w:p>
+    <w:p>
+      <w:pPr>
+        <w:pStyle w:val="TextBody"/>
+        <w:rPr/>
+      </w:pPr>
+      <w:r>
+        <w:rPr/>
+        <w:t>Players can choose to either balance both scores, or score highly on one or the other. They are updated and displayed on each time step, and the final scores are displayed on a score board after the final time step (</w:t>
+      </w:r>
+      <w:r>
+        <w:rPr/>
+      </w:r>
+      <m:oMath xmlns:m="http://schemas.openxmlformats.org/officeDocument/2006/math">
+        <m:r>
+          <w:rPr>
+            <w:rFonts w:ascii="Cambria Math" w:hAnsi="Cambria Math"/>
+          </w:rPr>
+          <m:t xml:space="preserve">t</m:t>
+        </m:r>
+        <m:r>
+          <w:rPr>
+            <w:rFonts w:ascii="Cambria Math" w:hAnsi="Cambria Math"/>
+          </w:rPr>
+          <m:t xml:space="preserve">=</m:t>
+        </m:r>
+        <m:r>
+          <w:rPr>
+            <w:rFonts w:ascii="Cambria Math" w:hAnsi="Cambria Math"/>
+          </w:rPr>
+          <m:t xml:space="preserve">25</m:t>
+        </m:r>
+      </m:oMath>
+      <w:r>
+        <w:rPr/>
+        <w:t xml:space="preserve">, so after 20 time steps played) is complete, or once the animal population goes extinct. The scoreboard is a top 10 “leaderboard” of scores over all sessions played by all players to date; if the current player’s score is not included in the top 10, it is displayed at the bottom of the board with the correct rank relative to other players. </w:t>
       </w:r>
       <w:bookmarkStart w:id="7" w:name="game-objective-scores-and-scoreboard"/>
       <w:bookmarkEnd w:id="7"/>
@@ -1503,18 +2014,386 @@
     <w:p>
       <w:pPr>
         <w:pStyle w:val="Heading3"/>
-        <w:rPr/>
-      </w:pPr>
-      <w:r>
-        <w:rPr/>
-        <w:t>Database “back end”</w:t>
-      </w:r>
-      <w:bookmarkStart w:id="8" w:name="database-back-end"/>
+        <w:numPr>
+          <w:ilvl w:val="2"/>
+          <w:numId w:val="2"/>
+        </w:numPr>
+        <w:rPr/>
+      </w:pPr>
+      <w:r>
+        <w:rPr/>
+        <w:t>Data collection &amp; database</w:t>
+      </w:r>
+    </w:p>
+    <w:p>
+      <w:pPr>
+        <w:pStyle w:val="FirstParagraph"/>
+        <w:rPr/>
+      </w:pPr>
+      <w:r>
+        <w:rPr/>
+        <w:t xml:space="preserve">Game play data (e.g. session variables, player inputs, environment state variables) are stored in a MySQL relational database. Database structure is summarised in </w:t>
+      </w:r>
+      <w:r>
+        <w:rPr>
+          <w:b/>
+          <w:bCs/>
+        </w:rPr>
+        <w:t>Fig X</w:t>
+      </w:r>
+      <w:r>
+        <w:rPr/>
+        <w:t xml:space="preserve"> and a full list of parameter values stored and their description is listed in </w:t>
+      </w:r>
+      <w:r>
+        <w:rPr>
+          <w:b/>
+          <w:bCs/>
+        </w:rPr>
+        <w:t>Table X</w:t>
+      </w:r>
+      <w:r>
+        <w:rPr/>
+        <w:t>. The current version of A&amp;F stores only a subset of GMSE parameters (</w:t>
+      </w:r>
+      <w:r>
+        <w:rPr>
+          <w:b/>
+          <w:bCs/>
+        </w:rPr>
+        <w:t>Table X</w:t>
+      </w:r>
+      <w:r>
+        <w:rPr/>
+        <w:t>); this may be easily extended in the future by adding additional fields to the relevant database table and ensuring the database interface functions append the extra parameters. For any GMSE parameters that are not stored currently, the default GMSE parameter values are used.</w:t>
+      </w:r>
+    </w:p>
+    <w:p>
+      <w:pPr>
+        <w:pStyle w:val="TextBody"/>
+        <w:rPr/>
+      </w:pPr>
+      <w:r>
+        <w:rPr/>
+        <w:t xml:space="preserve">In summary, six main tables are used to store data (see </w:t>
+      </w:r>
+      <w:r>
+        <w:rPr>
+          <w:b/>
+          <w:bCs/>
+        </w:rPr>
+        <w:t>XXX</w:t>
+      </w:r>
+      <w:r>
+        <w:rPr/>
+        <w:t xml:space="preserve"> for a full description). Tables are linked by the unique session ID present in each table.</w:t>
+      </w:r>
+    </w:p>
+    <w:p>
+      <w:pPr>
+        <w:pStyle w:val="Normal"/>
+        <w:numPr>
+          <w:ilvl w:val="0"/>
+          <w:numId w:val="4"/>
+        </w:numPr>
+        <w:rPr/>
+      </w:pPr>
+      <w:r>
+        <w:rPr>
+          <w:rStyle w:val="VerbatimChar"/>
+        </w:rPr>
+        <w:t>run</w:t>
+      </w:r>
+    </w:p>
+    <w:p>
+      <w:pPr>
+        <w:pStyle w:val="Normal"/>
+        <w:numPr>
+          <w:ilvl w:val="0"/>
+          <w:numId w:val="3"/>
+        </w:numPr>
+        <w:rPr/>
+      </w:pPr>
+      <w:r>
+        <w:rPr/>
+        <w:t>Holding player name, start- and end times for the session and a flag for whether or not the animal population reached extinction or not (single record per session).</w:t>
+      </w:r>
+    </w:p>
+    <w:p>
+      <w:pPr>
+        <w:pStyle w:val="Normal"/>
+        <w:numPr>
+          <w:ilvl w:val="0"/>
+          <w:numId w:val="4"/>
+        </w:numPr>
+        <w:rPr/>
+      </w:pPr>
+      <w:r>
+        <w:rPr>
+          <w:rStyle w:val="VerbatimChar"/>
+        </w:rPr>
+        <w:t>run_par</w:t>
+      </w:r>
+    </w:p>
+    <w:p>
+      <w:pPr>
+        <w:pStyle w:val="Normal"/>
+        <w:numPr>
+          <w:ilvl w:val="0"/>
+          <w:numId w:val="3"/>
+        </w:numPr>
+        <w:rPr/>
+      </w:pPr>
+      <w:r>
+        <w:rPr/>
+        <w:t xml:space="preserve">Holding all game parameters for the GMSE simulation for a session. As per section </w:t>
+      </w:r>
+      <w:r>
+        <w:rPr>
+          <w:b/>
+          <w:bCs/>
+        </w:rPr>
+        <w:t>XXX</w:t>
+      </w:r>
+      <w:r>
+        <w:rPr/>
+        <w:t xml:space="preserve">, in the example application presented here, the majority of these will be constants, with only </w:t>
+      </w:r>
+      <w:r>
+        <w:rPr>
+          <w:rStyle w:val="VerbatimChar"/>
+        </w:rPr>
+        <w:t>ownership_var</w:t>
+      </w:r>
+      <w:r>
+        <w:rPr/>
+        <w:t xml:space="preserve"> and </w:t>
+      </w:r>
+      <w:r>
+        <w:rPr>
+          <w:rStyle w:val="VerbatimChar"/>
+        </w:rPr>
+        <w:t>remove_pr</w:t>
+      </w:r>
+      <w:r>
+        <w:rPr/>
+        <w:t xml:space="preserve"> varying per session.</w:t>
+      </w:r>
+    </w:p>
+    <w:p>
+      <w:pPr>
+        <w:pStyle w:val="Normal"/>
+        <w:numPr>
+          <w:ilvl w:val="0"/>
+          <w:numId w:val="4"/>
+        </w:numPr>
+        <w:rPr/>
+      </w:pPr>
+      <w:r>
+        <w:rPr>
+          <w:rStyle w:val="VerbatimChar"/>
+        </w:rPr>
+        <w:t>scores</w:t>
+      </w:r>
+    </w:p>
+    <w:p>
+      <w:pPr>
+        <w:pStyle w:val="Normal"/>
+        <w:numPr>
+          <w:ilvl w:val="0"/>
+          <w:numId w:val="3"/>
+        </w:numPr>
+        <w:rPr/>
+      </w:pPr>
+      <w:r>
+        <w:rPr/>
+        <w:t>Holding the number of time steps achieved per session and the animal and yield score.</w:t>
+      </w:r>
+    </w:p>
+    <w:p>
+      <w:pPr>
+        <w:pStyle w:val="Normal"/>
+        <w:numPr>
+          <w:ilvl w:val="0"/>
+          <w:numId w:val="4"/>
+        </w:numPr>
+        <w:rPr/>
+      </w:pPr>
+      <w:r>
+        <w:rPr>
+          <w:rStyle w:val="VerbatimChar"/>
+        </w:rPr>
+        <w:t>gdata</w:t>
+      </w:r>
+    </w:p>
+    <w:p>
+      <w:pPr>
+        <w:pStyle w:val="Normal"/>
+        <w:numPr>
+          <w:ilvl w:val="0"/>
+          <w:numId w:val="3"/>
+        </w:numPr>
+        <w:rPr/>
+      </w:pPr>
+      <w:r>
+        <w:rPr/>
+        <w:t>A record per time step for each session, recording the true and observed population state, the number of actions of each type taken, and the costs set by the manager (player), as well as the total yield in the environment.</w:t>
+      </w:r>
+    </w:p>
+    <w:p>
+      <w:pPr>
+        <w:pStyle w:val="Normal"/>
+        <w:numPr>
+          <w:ilvl w:val="0"/>
+          <w:numId w:val="4"/>
+        </w:numPr>
+        <w:rPr/>
+      </w:pPr>
+      <w:r>
+        <w:rPr>
+          <w:rStyle w:val="VerbatimChar"/>
+        </w:rPr>
+        <w:t>yield</w:t>
+      </w:r>
+    </w:p>
+    <w:p>
+      <w:pPr>
+        <w:pStyle w:val="Normal"/>
+        <w:numPr>
+          <w:ilvl w:val="0"/>
+          <w:numId w:val="3"/>
+        </w:numPr>
+        <w:rPr/>
+      </w:pPr>
+      <w:r>
+        <w:rPr/>
+        <w:t>The yield achieved by each farmer in each time step, per session.</w:t>
+      </w:r>
+    </w:p>
+    <w:p>
+      <w:pPr>
+        <w:pStyle w:val="FirstParagraph"/>
+        <w:rPr/>
+      </w:pPr>
+      <w:r>
+        <w:rPr/>
+        <w:t xml:space="preserve">Records in tables </w:t>
+      </w:r>
+      <w:r>
+        <w:rPr>
+          <w:rStyle w:val="VerbatimChar"/>
+        </w:rPr>
+        <w:t>run</w:t>
+      </w:r>
+      <w:r>
+        <w:rPr/>
+        <w:t xml:space="preserve">, </w:t>
+      </w:r>
+      <w:r>
+        <w:rPr>
+          <w:rStyle w:val="VerbatimChar"/>
+        </w:rPr>
+        <w:t>run_par</w:t>
+      </w:r>
+      <w:r>
+        <w:rPr/>
+        <w:t xml:space="preserve"> and </w:t>
+      </w:r>
+      <w:r>
+        <w:rPr>
+          <w:rStyle w:val="VerbatimChar"/>
+        </w:rPr>
+        <w:t>scores</w:t>
+      </w:r>
+      <w:r>
+        <w:rPr/>
+        <w:t xml:space="preserve"> are only updated at the start and end of each session, whereas </w:t>
+      </w:r>
+      <w:r>
+        <w:rPr>
+          <w:rStyle w:val="VerbatimChar"/>
+        </w:rPr>
+        <w:t>gdata</w:t>
+      </w:r>
+      <w:r>
+        <w:rPr/>
+        <w:t xml:space="preserve"> and </w:t>
+      </w:r>
+      <w:r>
+        <w:rPr>
+          <w:rStyle w:val="VerbatimChar"/>
+        </w:rPr>
+        <w:t>yield</w:t>
+      </w:r>
+      <w:r>
+        <w:rPr/>
+        <w:t xml:space="preserve"> are the “live” tables that are appended to at each time step during a game session. End times are recorded for each session where the player either reaches </w:t>
+      </w:r>
+      <w:r>
+        <w:rPr/>
+      </w:r>
+      <m:oMath xmlns:m="http://schemas.openxmlformats.org/officeDocument/2006/math">
+        <m:r>
+          <w:rPr>
+            <w:rFonts w:ascii="Cambria Math" w:hAnsi="Cambria Math"/>
+          </w:rPr>
+          <m:t xml:space="preserve">t</m:t>
+        </m:r>
+        <m:r>
+          <w:rPr>
+            <w:rFonts w:ascii="Cambria Math" w:hAnsi="Cambria Math"/>
+          </w:rPr>
+          <m:t xml:space="preserve">=</m:t>
+        </m:r>
+        <m:r>
+          <w:rPr>
+            <w:rFonts w:ascii="Cambria Math" w:hAnsi="Cambria Math"/>
+          </w:rPr>
+          <m:t xml:space="preserve">25</m:t>
+        </m:r>
+      </m:oMath>
+      <w:r>
+        <w:rPr/>
+        <w:t>, manually resets the game during a session, or as the animal population reaches extinction; i.e. when this field remains blank (</w:t>
+      </w:r>
+      <w:r>
+        <w:rPr>
+          <w:rStyle w:val="VerbatimChar"/>
+        </w:rPr>
+        <w:t>NULL</w:t>
+      </w:r>
+      <w:r>
+        <w:rPr/>
+        <w:t>), it means that a session was not terminated “normally,” i.e. by the browser being closed manually or timing out due to inactivity.</w:t>
+      </w:r>
+      <w:bookmarkStart w:id="8" w:name="outline-of-approach"/>
+      <w:bookmarkStart w:id="9" w:name="animalfarm"/>
+      <w:bookmarkStart w:id="10" w:name="data-collection-database"/>
       <w:bookmarkEnd w:id="8"/>
+      <w:bookmarkEnd w:id="9"/>
+      <w:bookmarkEnd w:id="10"/>
+    </w:p>
+    <w:p>
+      <w:pPr>
+        <w:pStyle w:val="Heading1"/>
+        <w:numPr>
+          <w:ilvl w:val="0"/>
+          <w:numId w:val="2"/>
+        </w:numPr>
+        <w:rPr/>
+      </w:pPr>
+      <w:r>
+        <w:rPr/>
+        <w:t>Example application</w:t>
+      </w:r>
     </w:p>
     <w:p>
       <w:pPr>
         <w:pStyle w:val="Heading3"/>
+        <w:numPr>
+          <w:ilvl w:val="2"/>
+          <w:numId w:val="2"/>
+        </w:numPr>
         <w:rPr/>
       </w:pPr>
       <w:r>
@@ -1544,7 +2423,81 @@
       </w:pPr>
       <w:r>
         <w:rPr/>
-        <w:t>Expandability of parameter variation</w:t>
+        <w:t xml:space="preserve">The combination between the underlying modelling framework, game interface and the database back-end, provides a platform to collect data on player interaction with the models in a range of simulated environments. This might include </w:t>
+      </w:r>
+      <w:r>
+        <w:rPr>
+          <w:i/>
+          <w:iCs/>
+        </w:rPr>
+        <w:t>in silico</w:t>
+      </w:r>
+      <w:r>
+        <w:rPr/>
+        <w:t xml:space="preserve"> tests of the effect of specific variability in the environment on simulation animal population extinction, or collecting “big data” on player decision-making given a set of (more or less) variable parameters in terms of population, observation or user (farmer) models. For example, a user of the platform may be interested in testing how human decision-making varies depending on the extent of observed variation in either the ecological (e.g. more or less uncertainty in animal population trajectories) or social (e.g. higher or lower variability in land ownership or sizes of farmer budgets) parts of the modelled system. Data from such experiments may then be combined with debriefing interviews with players to further investigate what may drive such decision-making (e.g. </w:t>
+      </w:r>
+      <w:hyperlink w:anchor="ref-rakotonarivo2021">
+        <w:r>
+          <w:rPr>
+            <w:rStyle w:val="InternetLink"/>
+          </w:rPr>
+          <w:t>S. Rakotonarivo et al. 2021</w:t>
+        </w:r>
+      </w:hyperlink>
+      <w:r>
+        <w:rPr/>
+        <w:t>). Alternatively, by collating large amounts of decision-making data under varying parameter settings as well as the outcome of each game session (e.g. animal population extinction and/or trajectories), it may be possible to develop algorithms that can make decisions that are most likely to lead to a desired outcome (e.g. minimising extinction probability while maintaining agricultural yield, or maximising one or the other score). While the genetic algorithm for manager decision-making currently implemented in GMSE is effective, it does not currently balance multiple objectives, nor does it necessarily accurately reflect variability in real-life decision-making processes. Parameterising an alternative algorithm directly based on empirical decision-making data has the potential to address these shortcomings.</w:t>
+      </w:r>
+      <w:bookmarkStart w:id="11" w:name="sandbox-for-in-silico-experiments"/>
+      <w:bookmarkEnd w:id="11"/>
+    </w:p>
+    <w:p>
+      <w:pPr>
+        <w:pStyle w:val="Heading3"/>
+        <w:numPr>
+          <w:ilvl w:val="2"/>
+          <w:numId w:val="2"/>
+        </w:numPr>
+        <w:rPr/>
+      </w:pPr>
+      <w:r>
+        <w:rPr/>
+        <w:t>Example scenario &amp; method</w:t>
+      </w:r>
+    </w:p>
+    <w:p>
+      <w:pPr>
+        <w:pStyle w:val="Heading4"/>
+        <w:numPr>
+          <w:ilvl w:val="3"/>
+          <w:numId w:val="2"/>
+        </w:numPr>
+        <w:rPr/>
+      </w:pPr>
+      <w:r>
+        <w:rPr/>
+        <w:t>Rationale &amp; methods</w:t>
+      </w:r>
+    </w:p>
+    <w:p>
+      <w:pPr>
+        <w:pStyle w:val="FirstParagraph"/>
+        <w:rPr/>
+      </w:pPr>
+      <w:r>
+        <w:rPr/>
+        <w:t>We here illustrate one aspect of this potential by collecting decision-making data from a small sample of test players, during a short period. We chose to focus on a scenario that systematically varies one focal parameter, farmer land ownership distribution. While inequity in land ownership is commonplace and of interest to conservation strategies (</w:t>
+      </w:r>
+      <w:r>
+        <w:rPr>
+          <w:b/>
+          <w:bCs/>
+        </w:rPr>
+        <w:t>REF</w:t>
+      </w:r>
+      <w:r>
+        <w:rPr/>
+        <w:t>), the current manager decision-making algorithm implemented in GMSE cannot explicitly take the extent of such variation in account. Thus, collecting empirical data on how decisions and resultant population trajectories may be affected by variable land distribution is important.</w:t>
       </w:r>
     </w:p>
     <w:p>
@@ -1554,223 +2507,879 @@
       </w:pPr>
       <w:r>
         <w:rPr/>
-        <w:t>Setting up “scenarios” to test specific hypotheses/predictions</w:t>
-      </w:r>
-      <w:bookmarkStart w:id="9" w:name="outline-of-approach"/>
-      <w:bookmarkStart w:id="10" w:name="animalfarm"/>
-      <w:bookmarkStart w:id="11" w:name="sandbox-for-in-silico-experiments"/>
-      <w:bookmarkEnd w:id="9"/>
-      <w:bookmarkEnd w:id="10"/>
-      <w:bookmarkEnd w:id="11"/>
+        <w:t>On starting a new session, the player is presented with one of three possible scenarios: equal land ownership, moderate variability, or high variability (</w:t>
+      </w:r>
+      <w:r>
+        <w:rPr>
+          <w:rStyle w:val="VerbatimChar"/>
+        </w:rPr>
+        <w:t>ownership_var</w:t>
+      </w:r>
+      <w:r>
+        <w:rPr/>
+        <w:t xml:space="preserve"> = 0, 0.25 or 0.5, respectively, resulting landscape patterns illustrated in </w:t>
+      </w:r>
+      <w:r>
+        <w:rPr>
+          <w:b/>
+          <w:bCs/>
+        </w:rPr>
+        <w:t>Fig X</w:t>
+      </w:r>
+      <w:r>
+        <w:rPr/>
+        <w:t>). In addition to this variability, each session also has a small amount of random population mortality (</w:t>
+      </w:r>
+      <w:r>
+        <w:rPr/>
+      </w:r>
+      <m:oMath xmlns:m="http://schemas.openxmlformats.org/officeDocument/2006/math">
+        <m:r>
+          <w:rPr>
+            <w:rFonts w:ascii="Cambria Math" w:hAnsi="Cambria Math"/>
+          </w:rPr>
+          <m:t xml:space="preserve">0.05</m:t>
+        </m:r>
+        <m:r>
+          <w:rPr>
+            <w:rFonts w:ascii="Cambria Math" w:hAnsi="Cambria Math"/>
+          </w:rPr>
+          <m:t xml:space="preserve">≤</m:t>
+        </m:r>
+        <m:sSub>
+          <m:e>
+            <m:r>
+              <w:rPr>
+                <w:rFonts w:ascii="Cambria Math" w:hAnsi="Cambria Math"/>
+              </w:rPr>
+              <m:t xml:space="preserve">r</m:t>
+            </m:r>
+          </m:e>
+          <m:sub>
+            <m:r>
+              <w:rPr>
+                <w:rFonts w:ascii="Cambria Math" w:hAnsi="Cambria Math"/>
+              </w:rPr>
+              <m:t xml:space="preserve">d</m:t>
+            </m:r>
+          </m:sub>
+        </m:sSub>
+        <m:r>
+          <w:rPr>
+            <w:rFonts w:ascii="Cambria Math" w:hAnsi="Cambria Math"/>
+          </w:rPr>
+          <m:t xml:space="preserve">≤</m:t>
+        </m:r>
+        <m:r>
+          <w:rPr>
+            <w:rFonts w:ascii="Cambria Math" w:hAnsi="Cambria Math"/>
+          </w:rPr>
+          <m:t xml:space="preserve">0.2</m:t>
+        </m:r>
+      </m:oMath>
+      <w:r>
+        <w:rPr/>
+        <w:t>), sampled from a uniform distribution. Although the landscape ownership distribution is clearly shown to the player throughout the game (</w:t>
+      </w:r>
+      <w:r>
+        <w:rPr>
+          <w:b/>
+          <w:bCs/>
+        </w:rPr>
+        <w:t>see XX above</w:t>
+      </w:r>
+      <w:r>
+        <w:rPr/>
+        <w:t>), the player is not told explicitly that ownership will vary before a session starts, or what the extent of this variability will be. This was done to ensure that a player would not selectively abort sessions. Other than this scenario-based parameter variation, game play progresses as described above, with the player able to make management decisions (setting costs for farmer actions) over 20 time steps following the initial five.</w:t>
+      </w:r>
+    </w:p>
+    <w:p>
+      <w:pPr>
+        <w:pStyle w:val="TextBody"/>
+        <w:rPr/>
+      </w:pPr>
+      <w:r>
+        <w:rPr/>
+        <w:t>We circulated a link to the game with scenarios configured as above to a sample of XXX collegues working in conservation science and practical conservation and management, covering a range of academic institutions, research institutes, NGO’s and government. The main aim was to (1) obtain feedback on the model-game set up, and (2) collect example data to illustrate the potential of the approach, with specific emphasis on how communication of it may be improved in the future. An accompanying covering letter explained this aim, the background to the work, and a request to respond with any feedback. Note that the data collected here should not be interpreted as comprehensive research on a specific question, and is intended as illustrative only.</w:t>
+      </w:r>
+      <w:bookmarkStart w:id="12" w:name="rationale-methods"/>
+      <w:bookmarkEnd w:id="12"/>
+    </w:p>
+    <w:p>
+      <w:pPr>
+        <w:pStyle w:val="Heading4"/>
+        <w:numPr>
+          <w:ilvl w:val="3"/>
+          <w:numId w:val="2"/>
+        </w:numPr>
+        <w:rPr/>
+      </w:pPr>
+      <w:r>
+        <w:rPr/>
+        <w:t>Ethics</w:t>
+      </w:r>
+    </w:p>
+    <w:p>
+      <w:pPr>
+        <w:pStyle w:val="FirstParagraph"/>
+        <w:rPr/>
+      </w:pPr>
+      <w:r>
+        <w:rPr/>
+        <w:t xml:space="preserve">The work described here was approved by the University of Stirling’s General University Ethics Panel (GUEP), project no. </w:t>
+      </w:r>
+      <w:r>
+        <w:rPr>
+          <w:b/>
+          <w:bCs/>
+        </w:rPr>
+        <w:t>X</w:t>
+      </w:r>
+      <w:r>
+        <w:rPr/>
+        <w:t>. While the game link is publicly accessible, it was not publicised beyond the direct contacts described above. On accessing the link, players are presented with a series of introductory screens explaining the background and purpose of the game, followed by a digital constent form, which has to be agreed to by ticking a confirmation tick box, before a new session can be started. No personally identifiable data are collected or stored, other than a player name - the latter is only requested so that scores can be shown in context and compared to other players; however this can be left as a default placeholder, and players explicitly told that this is not expected to be their real name.</w:t>
+      </w:r>
+      <w:bookmarkStart w:id="13" w:name="example-scenario-method"/>
+      <w:bookmarkStart w:id="14" w:name="ethics"/>
+      <w:bookmarkEnd w:id="13"/>
+      <w:bookmarkEnd w:id="14"/>
+    </w:p>
+    <w:p>
+      <w:pPr>
+        <w:pStyle w:val="Heading3"/>
+        <w:numPr>
+          <w:ilvl w:val="2"/>
+          <w:numId w:val="2"/>
+        </w:numPr>
+        <w:rPr/>
+      </w:pPr>
+      <w:r>
+        <w:rPr/>
+        <w:t>Illustrative results</w:t>
+      </w:r>
+    </w:p>
+    <w:p>
+      <w:pPr>
+        <w:pStyle w:val="FirstParagraph"/>
+        <w:rPr/>
+      </w:pPr>
+      <w:r>
+        <w:rPr/>
+        <w:t xml:space="preserve">Between 21 July 2021 and 19 August 2021, we collated data on 76 play session by 28 unique players. Sessions lasted minutes on average 4.5 minutes (0.2 - 179.4 minutes). As per the scenario set up, these sessions were roughly equally distributed between land ownership variability </w:t>
+      </w:r>
+      <w:r>
+        <w:rPr/>
+      </w:r>
+      <m:oMath xmlns:m="http://schemas.openxmlformats.org/officeDocument/2006/math">
+        <m:sSub>
+          <m:e>
+            <m:r>
+              <w:rPr>
+                <w:rFonts w:ascii="Cambria Math" w:hAnsi="Cambria Math"/>
+              </w:rPr>
+              <m:t xml:space="preserve">o</m:t>
+            </m:r>
+          </m:e>
+          <m:sub>
+            <m:r>
+              <w:rPr>
+                <w:rFonts w:ascii="Cambria Math" w:hAnsi="Cambria Math"/>
+              </w:rPr>
+              <m:t xml:space="preserve">v</m:t>
+            </m:r>
+          </m:sub>
+        </m:sSub>
+      </m:oMath>
+      <w:r>
+        <w:rPr/>
+        <w:t xml:space="preserve"> (0, 0.25 or 0.5, N = 21 [28%], 32 [42%], and 23 [30%], respectively) and number of stakeholders </w:t>
+      </w:r>
+      <w:r>
+        <w:rPr/>
+      </w:r>
+      <m:oMath xmlns:m="http://schemas.openxmlformats.org/officeDocument/2006/math">
+        <m:r>
+          <w:rPr>
+            <w:rFonts w:ascii="Cambria Math" w:hAnsi="Cambria Math"/>
+          </w:rPr>
+          <m:t xml:space="preserve">s</m:t>
+        </m:r>
+      </m:oMath>
+      <w:r>
+        <w:rPr/>
+        <w:t xml:space="preserve"> (4-12).</w:t>
+      </w:r>
+    </w:p>
+    <w:p>
+      <w:pPr>
+        <w:pStyle w:val="TextBody"/>
+        <w:rPr/>
+      </w:pPr>
+      <w:r>
+        <w:rPr/>
+        <w:t>The animal population reached extinction in 23 out of the 76 sessions (30.3%). Extinction probability appeared to be higher at both higher levels of land ownership variability (</w:t>
+      </w:r>
+      <w:r>
+        <w:rPr/>
+      </w:r>
+      <m:oMath xmlns:m="http://schemas.openxmlformats.org/officeDocument/2006/math">
+        <m:sSub>
+          <m:e>
+            <m:r>
+              <w:rPr>
+                <w:rFonts w:ascii="Cambria Math" w:hAnsi="Cambria Math"/>
+              </w:rPr>
+              <m:t xml:space="preserve">o</m:t>
+            </m:r>
+          </m:e>
+          <m:sub>
+            <m:r>
+              <w:rPr>
+                <w:rFonts w:ascii="Cambria Math" w:hAnsi="Cambria Math"/>
+              </w:rPr>
+              <m:t xml:space="preserve">v</m:t>
+            </m:r>
+          </m:sub>
+        </m:sSub>
+        <m:r>
+          <w:rPr>
+            <w:rFonts w:ascii="Cambria Math" w:hAnsi="Cambria Math"/>
+          </w:rPr>
+          <m:t xml:space="preserve">=</m:t>
+        </m:r>
+        <m:r>
+          <w:rPr>
+            <w:rFonts w:ascii="Cambria Math" w:hAnsi="Cambria Math"/>
+          </w:rPr>
+          <m:t xml:space="preserve">0.25</m:t>
+        </m:r>
+      </m:oMath>
+      <w:r>
+        <w:rPr/>
+        <w:t xml:space="preserve"> and </w:t>
+      </w:r>
+      <w:r>
+        <w:rPr/>
+      </w:r>
+      <m:oMath xmlns:m="http://schemas.openxmlformats.org/officeDocument/2006/math">
+        <m:sSub>
+          <m:e>
+            <m:r>
+              <w:rPr>
+                <w:rFonts w:ascii="Cambria Math" w:hAnsi="Cambria Math"/>
+              </w:rPr>
+              <m:t xml:space="preserve">o</m:t>
+            </m:r>
+          </m:e>
+          <m:sub>
+            <m:r>
+              <w:rPr>
+                <w:rFonts w:ascii="Cambria Math" w:hAnsi="Cambria Math"/>
+              </w:rPr>
+              <m:t xml:space="preserve">v</m:t>
+            </m:r>
+          </m:sub>
+        </m:sSub>
+        <m:r>
+          <w:rPr>
+            <w:rFonts w:ascii="Cambria Math" w:hAnsi="Cambria Math"/>
+          </w:rPr>
+          <m:t xml:space="preserve">=</m:t>
+        </m:r>
+        <m:r>
+          <w:rPr>
+            <w:rFonts w:ascii="Cambria Math" w:hAnsi="Cambria Math"/>
+          </w:rPr>
+          <m:t xml:space="preserve">0.5</m:t>
+        </m:r>
+      </m:oMath>
+      <w:r>
+        <w:rPr/>
+        <w:t>), particularly so at intermediate (</w:t>
+      </w:r>
+      <w:r>
+        <w:rPr/>
+      </w:r>
+      <m:oMath xmlns:m="http://schemas.openxmlformats.org/officeDocument/2006/math">
+        <m:sSub>
+          <m:e>
+            <m:r>
+              <w:rPr>
+                <w:rFonts w:ascii="Cambria Math" w:hAnsi="Cambria Math"/>
+              </w:rPr>
+              <m:t xml:space="preserve">o</m:t>
+            </m:r>
+          </m:e>
+          <m:sub>
+            <m:r>
+              <w:rPr>
+                <w:rFonts w:ascii="Cambria Math" w:hAnsi="Cambria Math"/>
+              </w:rPr>
+              <m:t xml:space="preserve">v</m:t>
+            </m:r>
+          </m:sub>
+        </m:sSub>
+        <m:r>
+          <w:rPr>
+            <w:rFonts w:ascii="Cambria Math" w:hAnsi="Cambria Math"/>
+          </w:rPr>
+          <m:t xml:space="preserve">=</m:t>
+        </m:r>
+        <m:r>
+          <w:rPr>
+            <w:rFonts w:ascii="Cambria Math" w:hAnsi="Cambria Math"/>
+          </w:rPr>
+          <m:t xml:space="preserve">0.25</m:t>
+        </m:r>
+      </m:oMath>
+      <w:r>
+        <w:rPr/>
+        <w:t>) levels (</w:t>
+      </w:r>
+      <w:r>
+        <w:rPr>
+          <w:b/>
+          <w:bCs/>
+        </w:rPr>
+        <w:t>Figure Xa</w:t>
+      </w:r>
+      <w:r>
+        <w:rPr/>
+        <w:t>). Differences in extinction probability with variability in farmer (stakeholder) number was less pronounced (</w:t>
+      </w:r>
+      <w:r>
+        <w:rPr>
+          <w:b/>
+          <w:bCs/>
+        </w:rPr>
+        <w:t>Figure Xb</w:t>
+      </w:r>
+      <w:r>
+        <w:rPr/>
+        <w:t>).</w:t>
+      </w:r>
+    </w:p>
+    <w:p>
+      <w:pPr>
+        <w:pStyle w:val="TextBody"/>
+        <w:rPr/>
+      </w:pPr>
+      <w:r>
+        <w:rPr/>
+        <w:t xml:space="preserve">These extinction probabilities were reflected in the animal population trajectories in each parameter scenario. </w:t>
+      </w:r>
+      <w:r>
+        <w:rPr>
+          <w:b/>
+          <w:bCs/>
+        </w:rPr>
+        <w:t>Figure X</w:t>
+      </w:r>
+      <w:r>
+        <w:rPr/>
+        <w:t xml:space="preserve"> show trajectories per level of landownership variability, with cases where the population reached extinction highlighted in red. Both higher levels of variablility (</w:t>
+      </w:r>
+      <w:r>
+        <w:rPr/>
+      </w:r>
+      <m:oMath xmlns:m="http://schemas.openxmlformats.org/officeDocument/2006/math">
+        <m:sSub>
+          <m:e>
+            <m:r>
+              <w:rPr>
+                <w:rFonts w:ascii="Cambria Math" w:hAnsi="Cambria Math"/>
+              </w:rPr>
+              <m:t xml:space="preserve">o</m:t>
+            </m:r>
+          </m:e>
+          <m:sub>
+            <m:r>
+              <w:rPr>
+                <w:rFonts w:ascii="Cambria Math" w:hAnsi="Cambria Math"/>
+              </w:rPr>
+              <m:t xml:space="preserve">v</m:t>
+            </m:r>
+          </m:sub>
+        </m:sSub>
+        <m:r>
+          <w:rPr>
+            <w:rFonts w:ascii="Cambria Math" w:hAnsi="Cambria Math"/>
+          </w:rPr>
+          <m:t xml:space="preserve">=</m:t>
+        </m:r>
+        <m:r>
+          <w:rPr>
+            <w:rFonts w:ascii="Cambria Math" w:hAnsi="Cambria Math"/>
+          </w:rPr>
+          <m:t xml:space="preserve">0.25</m:t>
+        </m:r>
+      </m:oMath>
+      <w:r>
+        <w:rPr/>
+        <w:t xml:space="preserve"> and </w:t>
+      </w:r>
+      <w:r>
+        <w:rPr/>
+      </w:r>
+      <m:oMath xmlns:m="http://schemas.openxmlformats.org/officeDocument/2006/math">
+        <m:sSub>
+          <m:e>
+            <m:r>
+              <w:rPr>
+                <w:rFonts w:ascii="Cambria Math" w:hAnsi="Cambria Math"/>
+              </w:rPr>
+              <m:t xml:space="preserve">o</m:t>
+            </m:r>
+          </m:e>
+          <m:sub>
+            <m:r>
+              <w:rPr>
+                <w:rFonts w:ascii="Cambria Math" w:hAnsi="Cambria Math"/>
+              </w:rPr>
+              <m:t xml:space="preserve">v</m:t>
+            </m:r>
+          </m:sub>
+        </m:sSub>
+        <m:r>
+          <w:rPr>
+            <w:rFonts w:ascii="Cambria Math" w:hAnsi="Cambria Math"/>
+          </w:rPr>
+          <m:t xml:space="preserve">=</m:t>
+        </m:r>
+        <m:r>
+          <w:rPr>
+            <w:rFonts w:ascii="Cambria Math" w:hAnsi="Cambria Math"/>
+          </w:rPr>
+          <m:t xml:space="preserve">0.5</m:t>
+        </m:r>
+      </m:oMath>
+      <w:r>
+        <w:rPr/>
+        <w:t>) show fewer cases with rapid increasing trends.</w:t>
+      </w:r>
+    </w:p>
+    <w:p>
+      <w:pPr>
+        <w:pStyle w:val="TextBody"/>
+        <w:rPr/>
+      </w:pPr>
+      <w:r>
+        <w:rPr/>
+        <w:t xml:space="preserve">Management actions taken by the players (over time, </w:t>
+      </w:r>
+      <w:r>
+        <w:rPr/>
+      </w:r>
+      <m:oMath xmlns:m="http://schemas.openxmlformats.org/officeDocument/2006/math">
+        <m:r>
+          <w:rPr>
+            <w:rFonts w:ascii="Cambria Math" w:hAnsi="Cambria Math"/>
+          </w:rPr>
+          <m:t xml:space="preserve">t</m:t>
+        </m:r>
+        <m:r>
+          <w:rPr>
+            <w:rFonts w:ascii="Cambria Math" w:hAnsi="Cambria Math"/>
+          </w:rPr>
+          <m:t xml:space="preserve">&gt;</m:t>
+        </m:r>
+        <m:r>
+          <w:rPr>
+            <w:rFonts w:ascii="Cambria Math" w:hAnsi="Cambria Math"/>
+          </w:rPr>
+          <m:t xml:space="preserve">5</m:t>
+        </m:r>
+      </m:oMath>
+      <w:r>
+        <w:rPr/>
+        <w:t>) are summarised in Figure X. It is notable that when land ownership variability was higher (</w:t>
+      </w:r>
+      <w:r>
+        <w:rPr/>
+      </w:r>
+      <m:oMath xmlns:m="http://schemas.openxmlformats.org/officeDocument/2006/math">
+        <m:sSub>
+          <m:e>
+            <m:r>
+              <w:rPr>
+                <w:rFonts w:ascii="Cambria Math" w:hAnsi="Cambria Math"/>
+              </w:rPr>
+              <m:t xml:space="preserve">o</m:t>
+            </m:r>
+          </m:e>
+          <m:sub>
+            <m:r>
+              <w:rPr>
+                <w:rFonts w:ascii="Cambria Math" w:hAnsi="Cambria Math"/>
+              </w:rPr>
+              <m:t xml:space="preserve">v</m:t>
+            </m:r>
+          </m:sub>
+        </m:sSub>
+        <m:r>
+          <w:rPr>
+            <w:rFonts w:ascii="Cambria Math" w:hAnsi="Cambria Math"/>
+          </w:rPr>
+          <m:t xml:space="preserve">=</m:t>
+        </m:r>
+        <m:r>
+          <w:rPr>
+            <w:rFonts w:ascii="Cambria Math" w:hAnsi="Cambria Math"/>
+          </w:rPr>
+          <m:t xml:space="preserve">0.5</m:t>
+        </m:r>
+      </m:oMath>
+      <w:r>
+        <w:rPr/>
+        <w:t>), chosen costs for hunting licences appeared to be more stable (i.e. less variable), particularly toward the end of playing sessions (Figures Xc vs. Xa-b). It should be noted that this may in part be an artifact of somewhat lower sample size at higher time steps (because in some sessions the population would have gone extinct part way through a session). On average, hunting licence costs also appeared to be set lower overall at higher land ownership variability. By comparison, costs set for scaring licences appeared to more stable over time (Figures Xd-f).</w:t>
+      </w:r>
+    </w:p>
+    <w:p>
+      <w:pPr>
+        <w:pStyle w:val="CaptionedFigure"/>
+        <w:rPr/>
+      </w:pPr>
+      <w:r>
+        <w:rPr/>
+        <w:drawing>
+          <wp:inline distT="0" distB="0" distL="114935" distR="114935">
+            <wp:extent cx="5943600" cy="2971800"/>
+            <wp:effectExtent l="0" t="0" r="0" b="0"/>
+            <wp:docPr id="1" name="Picture" descr="Figure X. Proportion of game sessions where animal population reached extinction, as a function of (a) land ownership variability and (b) the number of farmers (stakeholders) in the game session."/>
+            <wp:cNvGraphicFramePr>
+              <a:graphicFrameLocks xmlns:a="http://schemas.openxmlformats.org/drawingml/2006/main" noChangeAspect="1"/>
+            </wp:cNvGraphicFramePr>
+            <a:graphic xmlns:a="http://schemas.openxmlformats.org/drawingml/2006/main">
+              <a:graphicData uri="http://schemas.openxmlformats.org/drawingml/2006/picture">
+                <pic:pic xmlns:pic="http://schemas.openxmlformats.org/drawingml/2006/picture">
+                  <pic:nvPicPr>
+                    <pic:cNvPr id="1" name="Picture" descr="Figure X. Proportion of game sessions where animal population reached extinction, as a function of (a) land ownership variability and (b) the number of farmers (stakeholders) in the game session."/>
+                    <pic:cNvPicPr>
+                      <a:picLocks noChangeAspect="1" noChangeArrowheads="1"/>
+                    </pic:cNvPicPr>
+                  </pic:nvPicPr>
+                  <pic:blipFill>
+                    <a:blip r:embed="rId8"/>
+                    <a:stretch>
+                      <a:fillRect/>
+                    </a:stretch>
+                  </pic:blipFill>
+                  <pic:spPr bwMode="auto">
+                    <a:xfrm>
+                      <a:off x="0" y="0"/>
+                      <a:ext cx="5943600" cy="2971800"/>
+                    </a:xfrm>
+                    <a:prstGeom prst="rect">
+                      <a:avLst/>
+                    </a:prstGeom>
+                  </pic:spPr>
+                </pic:pic>
+              </a:graphicData>
+            </a:graphic>
+          </wp:inline>
+        </w:drawing>
+      </w:r>
+    </w:p>
+    <w:p>
+      <w:pPr>
+        <w:pStyle w:val="ImageCaption"/>
+        <w:rPr/>
+      </w:pPr>
+      <w:r>
+        <w:rPr/>
+        <w:t>Figure X. Proportion of game sessions where animal population reached extinction, as a function of (a) land ownership variability and (b) the number of farmers (stakeholders) in the game session.</w:t>
+      </w:r>
+    </w:p>
+    <w:p>
+      <w:pPr>
+        <w:pStyle w:val="CaptionedFigure"/>
+        <w:rPr/>
+      </w:pPr>
+      <w:r>
+        <w:rPr/>
+        <w:drawing>
+          <wp:inline distT="0" distB="0" distL="114935" distR="114935">
+            <wp:extent cx="5943600" cy="2971800"/>
+            <wp:effectExtent l="0" t="0" r="0" b="0"/>
+            <wp:docPr id="2" name="Image1" descr="Figure X. Animal population trajectories per game session, split by levels of land ownership variability. Trajectories highlighted in red are sessions where the population reached extinction."/>
+            <wp:cNvGraphicFramePr>
+              <a:graphicFrameLocks xmlns:a="http://schemas.openxmlformats.org/drawingml/2006/main" noChangeAspect="1"/>
+            </wp:cNvGraphicFramePr>
+            <a:graphic xmlns:a="http://schemas.openxmlformats.org/drawingml/2006/main">
+              <a:graphicData uri="http://schemas.openxmlformats.org/drawingml/2006/picture">
+                <pic:pic xmlns:pic="http://schemas.openxmlformats.org/drawingml/2006/picture">
+                  <pic:nvPicPr>
+                    <pic:cNvPr id="2" name="Image1" descr="Figure X. Animal population trajectories per game session, split by levels of land ownership variability. Trajectories highlighted in red are sessions where the population reached extinction."/>
+                    <pic:cNvPicPr>
+                      <a:picLocks noChangeAspect="1" noChangeArrowheads="1"/>
+                    </pic:cNvPicPr>
+                  </pic:nvPicPr>
+                  <pic:blipFill>
+                    <a:blip r:embed="rId9"/>
+                    <a:stretch>
+                      <a:fillRect/>
+                    </a:stretch>
+                  </pic:blipFill>
+                  <pic:spPr bwMode="auto">
+                    <a:xfrm>
+                      <a:off x="0" y="0"/>
+                      <a:ext cx="5943600" cy="2971800"/>
+                    </a:xfrm>
+                    <a:prstGeom prst="rect">
+                      <a:avLst/>
+                    </a:prstGeom>
+                  </pic:spPr>
+                </pic:pic>
+              </a:graphicData>
+            </a:graphic>
+          </wp:inline>
+        </w:drawing>
+      </w:r>
+    </w:p>
+    <w:p>
+      <w:pPr>
+        <w:pStyle w:val="ImageCaption"/>
+        <w:rPr/>
+      </w:pPr>
+      <w:r>
+        <w:rPr/>
+        <w:t>Figure X. Animal population trajectories per game session, split by levels of land ownership variability. Trajectories highlighted in red are sessions where the population reached extinction.</w:t>
+      </w:r>
+    </w:p>
+    <w:p>
+      <w:pPr>
+        <w:pStyle w:val="CaptionedFigure"/>
+        <w:rPr/>
+      </w:pPr>
+      <w:r>
+        <w:rPr/>
+        <w:drawing>
+          <wp:inline distT="0" distB="0" distL="114935" distR="114935">
+            <wp:extent cx="5943600" cy="4754880"/>
+            <wp:effectExtent l="0" t="0" r="0" b="0"/>
+            <wp:docPr id="3" name="Image2" descr="Figure X. Summary of player management actions (costs set for hunting- and scaring licences) over time, per ownership variability scenario. Solid black line is the mean cost per time step, with lighter and darker polygons representing the 25-75% and 2.5% and 97.5% quantiles of the cost distribution per time step."/>
+            <wp:cNvGraphicFramePr>
+              <a:graphicFrameLocks xmlns:a="http://schemas.openxmlformats.org/drawingml/2006/main" noChangeAspect="1"/>
+            </wp:cNvGraphicFramePr>
+            <a:graphic xmlns:a="http://schemas.openxmlformats.org/drawingml/2006/main">
+              <a:graphicData uri="http://schemas.openxmlformats.org/drawingml/2006/picture">
+                <pic:pic xmlns:pic="http://schemas.openxmlformats.org/drawingml/2006/picture">
+                  <pic:nvPicPr>
+                    <pic:cNvPr id="3" name="Image2" descr="Figure X. Summary of player management actions (costs set for hunting- and scaring licences) over time, per ownership variability scenario. Solid black line is the mean cost per time step, with lighter and darker polygons representing the 25-75% and 2.5% and 97.5% quantiles of the cost distribution per time step."/>
+                    <pic:cNvPicPr>
+                      <a:picLocks noChangeAspect="1" noChangeArrowheads="1"/>
+                    </pic:cNvPicPr>
+                  </pic:nvPicPr>
+                  <pic:blipFill>
+                    <a:blip r:embed="rId10"/>
+                    <a:stretch>
+                      <a:fillRect/>
+                    </a:stretch>
+                  </pic:blipFill>
+                  <pic:spPr bwMode="auto">
+                    <a:xfrm>
+                      <a:off x="0" y="0"/>
+                      <a:ext cx="5943600" cy="4754880"/>
+                    </a:xfrm>
+                    <a:prstGeom prst="rect">
+                      <a:avLst/>
+                    </a:prstGeom>
+                  </pic:spPr>
+                </pic:pic>
+              </a:graphicData>
+            </a:graphic>
+          </wp:inline>
+        </w:drawing>
+      </w:r>
+    </w:p>
+    <w:p>
+      <w:pPr>
+        <w:pStyle w:val="ImageCaption"/>
+        <w:rPr/>
+      </w:pPr>
+      <w:r>
+        <w:rPr/>
+        <w:t>Figure X. Summary of player management actions (costs set for hunting- and scaring licences) over time, per ownership variability scenario. Solid black line is the mean cost per time step, with lighter and darker polygons representing the 25-75% and 2.5% and 97.5% quantiles of the cost distribution per time step.</w:t>
+      </w:r>
+      <w:bookmarkStart w:id="15" w:name="example-application"/>
+      <w:bookmarkStart w:id="16" w:name="illustrative-results"/>
+      <w:bookmarkEnd w:id="15"/>
+      <w:bookmarkEnd w:id="16"/>
     </w:p>
     <w:p>
       <w:pPr>
         <w:pStyle w:val="Heading1"/>
-        <w:rPr/>
-      </w:pPr>
-      <w:r>
-        <w:rPr/>
-        <w:t>Example application</w:t>
+        <w:numPr>
+          <w:ilvl w:val="0"/>
+          <w:numId w:val="2"/>
+        </w:numPr>
+        <w:rPr/>
+      </w:pPr>
+      <w:r>
+        <w:rPr/>
+        <w:t>Discussion</w:t>
       </w:r>
     </w:p>
     <w:p>
       <w:pPr>
         <w:pStyle w:val="Heading2"/>
+        <w:numPr>
+          <w:ilvl w:val="1"/>
+          <w:numId w:val="2"/>
+        </w:numPr>
         <w:ind w:left="0" w:right="0" w:hanging="0"/>
         <w:rPr/>
       </w:pPr>
       <w:r>
         <w:rPr/>
-        <w:t>Note on ethics approval</w:t>
-      </w:r>
-      <w:bookmarkStart w:id="12" w:name="note-on-ethics-approval"/>
-      <w:bookmarkEnd w:id="12"/>
+        <w:t>Brief summary of aims, process and outcome of example scenarios</w:t>
+      </w:r>
+      <w:bookmarkStart w:id="17" w:name="Xa9535846b2adfd25e25fac9f5c27e9bf4361617"/>
+      <w:bookmarkEnd w:id="17"/>
     </w:p>
     <w:p>
       <w:pPr>
         <w:pStyle w:val="Heading2"/>
+        <w:numPr>
+          <w:ilvl w:val="1"/>
+          <w:numId w:val="2"/>
+        </w:numPr>
         <w:ind w:left="0" w:right="0" w:hanging="0"/>
         <w:rPr/>
       </w:pPr>
       <w:r>
         <w:rPr/>
-        <w:t>Methods/rationale for scenario set up</w:t>
-      </w:r>
-      <w:bookmarkStart w:id="13" w:name="methodsrationale-for-scenario-set-up"/>
-      <w:bookmarkEnd w:id="13"/>
+        <w:t>Revisit player feedback</w:t>
+      </w:r>
+      <w:bookmarkStart w:id="18" w:name="revisit-player-feedback"/>
+      <w:bookmarkEnd w:id="18"/>
     </w:p>
     <w:p>
       <w:pPr>
         <w:pStyle w:val="Heading2"/>
+        <w:numPr>
+          <w:ilvl w:val="1"/>
+          <w:numId w:val="2"/>
+        </w:numPr>
         <w:ind w:left="0" w:right="0" w:hanging="0"/>
         <w:rPr/>
       </w:pPr>
       <w:r>
         <w:rPr/>
-        <w:t>Illustrative results</w:t>
-      </w:r>
-      <w:bookmarkStart w:id="14" w:name="illustrative-results"/>
-      <w:bookmarkEnd w:id="14"/>
+        <w:t>Discussion of limitations of overall approach, with reference to player feedback</w:t>
+      </w:r>
+      <w:bookmarkStart w:id="19" w:name="Xf0fe130512899828161ec518a4f286486541478"/>
+      <w:bookmarkEnd w:id="19"/>
     </w:p>
     <w:p>
       <w:pPr>
         <w:pStyle w:val="Heading2"/>
+        <w:numPr>
+          <w:ilvl w:val="1"/>
+          <w:numId w:val="2"/>
+        </w:numPr>
         <w:ind w:left="0" w:right="0" w:hanging="0"/>
         <w:rPr/>
       </w:pPr>
       <w:r>
         <w:rPr/>
-        <w:t>Summary of player feedback</w:t>
+        <w:t>(Potentially general discussion of issues with games approach?)</w:t>
+      </w:r>
+      <w:bookmarkStart w:id="20" w:name="X3f20906c92819e45bf354eb538df34603a1721f"/>
+      <w:bookmarkEnd w:id="20"/>
+    </w:p>
+    <w:p>
+      <w:pPr>
+        <w:pStyle w:val="Heading2"/>
+        <w:numPr>
+          <w:ilvl w:val="1"/>
+          <w:numId w:val="2"/>
+        </w:numPr>
+        <w:ind w:left="0" w:right="0" w:hanging="0"/>
+        <w:rPr/>
+      </w:pPr>
+      <w:r>
+        <w:rPr/>
+        <w:t>Discussion of potential</w:t>
       </w:r>
     </w:p>
     <w:p>
       <w:pPr>
         <w:pStyle w:val="Heading3"/>
-        <w:rPr/>
-      </w:pPr>
-      <w:r>
-        <w:rPr/>
-      </w:r>
-      <w:bookmarkStart w:id="15" w:name="example-application"/>
-      <w:bookmarkStart w:id="16" w:name="summary-of-player-feedback"/>
-      <w:bookmarkStart w:id="17" w:name="section"/>
-      <w:bookmarkStart w:id="18" w:name="example-application"/>
-      <w:bookmarkStart w:id="19" w:name="summary-of-player-feedback"/>
-      <w:bookmarkStart w:id="20" w:name="section"/>
-      <w:bookmarkEnd w:id="18"/>
-      <w:bookmarkEnd w:id="19"/>
-      <w:bookmarkEnd w:id="20"/>
-    </w:p>
-    <w:p>
-      <w:pPr>
-        <w:pStyle w:val="Heading1"/>
-        <w:rPr/>
-      </w:pPr>
-      <w:r>
-        <w:rPr/>
-        <w:t>Discussion</w:t>
-      </w:r>
+        <w:numPr>
+          <w:ilvl w:val="2"/>
+          <w:numId w:val="2"/>
+        </w:numPr>
+        <w:rPr/>
+      </w:pPr>
+      <w:r>
+        <w:rPr/>
+        <w:t>Communication/education: highlight player feedback as very point of approach: game may be abstract, restrictive and not representative of reality, but this is case for any model, yet latter point often “hidden.” By taking game approach, shortcomings more obvious to non-specialists.</w:t>
+      </w:r>
+      <w:bookmarkStart w:id="21" w:name="X02b85aca5402857f548d73fbc28a4cbb84b051f"/>
+      <w:bookmarkEnd w:id="21"/>
+    </w:p>
+    <w:p>
+      <w:pPr>
+        <w:pStyle w:val="Heading3"/>
+        <w:numPr>
+          <w:ilvl w:val="2"/>
+          <w:numId w:val="2"/>
+        </w:numPr>
+        <w:rPr/>
+      </w:pPr>
+      <w:r>
+        <w:rPr/>
+        <w:t>Yes, problematic when expecting direct application to real life, but again this is/should be clear for all models.</w:t>
+      </w:r>
+      <w:bookmarkStart w:id="22" w:name="Xdd946997f7007cf539ea75c2dc05801b1d23efe"/>
+      <w:bookmarkEnd w:id="22"/>
+    </w:p>
+    <w:p>
+      <w:pPr>
+        <w:pStyle w:val="Heading3"/>
+        <w:numPr>
+          <w:ilvl w:val="2"/>
+          <w:numId w:val="2"/>
+        </w:numPr>
+        <w:rPr/>
+      </w:pPr>
+      <w:r>
+        <w:rPr/>
+        <w:t>Highlight expandability of approach, sandboxing ideas in flexible simulated environment</w:t>
+      </w:r>
+      <w:bookmarkStart w:id="23" w:name="discussion-of-potential"/>
+      <w:bookmarkStart w:id="24" w:name="X7e54ea71f1e27e050e97c54af9b9f891788b8b0"/>
+      <w:bookmarkEnd w:id="23"/>
+      <w:bookmarkEnd w:id="24"/>
     </w:p>
     <w:p>
       <w:pPr>
         <w:pStyle w:val="Heading2"/>
+        <w:numPr>
+          <w:ilvl w:val="1"/>
+          <w:numId w:val="2"/>
+        </w:numPr>
         <w:ind w:left="0" w:right="0" w:hanging="0"/>
         <w:rPr/>
       </w:pPr>
       <w:r>
         <w:rPr/>
-        <w:t>Brief summary of aims, process and outcome of example scenarios</w:t>
-      </w:r>
-      <w:bookmarkStart w:id="21" w:name="Xa9535846b2adfd25e25fac9f5c27e9bf4361617"/>
-      <w:bookmarkEnd w:id="21"/>
-    </w:p>
-    <w:p>
-      <w:pPr>
-        <w:pStyle w:val="Heading2"/>
-        <w:ind w:left="0" w:right="0" w:hanging="0"/>
-        <w:rPr/>
-      </w:pPr>
-      <w:r>
-        <w:rPr/>
-        <w:t>Revisit player feedback</w:t>
-      </w:r>
-      <w:bookmarkStart w:id="22" w:name="revisit-player-feedback"/>
-      <w:bookmarkEnd w:id="22"/>
-    </w:p>
-    <w:p>
-      <w:pPr>
-        <w:pStyle w:val="Heading2"/>
-        <w:ind w:left="0" w:right="0" w:hanging="0"/>
-        <w:rPr/>
-      </w:pPr>
-      <w:r>
-        <w:rPr/>
-        <w:t>Discussion of limitations of overall approach, with reference to player feedback</w:t>
-      </w:r>
-      <w:bookmarkStart w:id="23" w:name="Xf0fe130512899828161ec518a4f286486541478"/>
-      <w:bookmarkEnd w:id="23"/>
-    </w:p>
-    <w:p>
-      <w:pPr>
-        <w:pStyle w:val="Heading2"/>
-        <w:ind w:left="0" w:right="0" w:hanging="0"/>
-        <w:rPr/>
-      </w:pPr>
-      <w:r>
-        <w:rPr/>
-        <w:t>(Potentially general discussion of issues with games approach?)</w:t>
-      </w:r>
-      <w:bookmarkStart w:id="24" w:name="X3f20906c92819e45bf354eb538df34603a1721f"/>
-      <w:bookmarkEnd w:id="24"/>
-    </w:p>
-    <w:p>
-      <w:pPr>
-        <w:pStyle w:val="Heading2"/>
-        <w:ind w:left="0" w:right="0" w:hanging="0"/>
-        <w:rPr/>
-      </w:pPr>
-      <w:r>
-        <w:rPr/>
-        <w:t>Discussion of potential</w:t>
-      </w:r>
-    </w:p>
-    <w:p>
-      <w:pPr>
-        <w:pStyle w:val="Heading3"/>
-        <w:rPr/>
-      </w:pPr>
-      <w:r>
-        <w:rPr/>
-        <w:t>Communication/education: highlight player feedback as very point of approach: game may be abstract, restrictive and not representative of reality, but this is case for any model, yet latter point often “hidden.” By taking game approach, shortcomings more obvious to non-specialists.</w:t>
-      </w:r>
-      <w:bookmarkStart w:id="25" w:name="X02b85aca5402857f548d73fbc28a4cbb84b051f"/>
-      <w:bookmarkEnd w:id="25"/>
-    </w:p>
-    <w:p>
-      <w:pPr>
-        <w:pStyle w:val="Heading3"/>
-        <w:rPr/>
-      </w:pPr>
-      <w:r>
-        <w:rPr/>
-        <w:t>Yes, problematic when expecting direct application to real life, but again this is/should be clear for all models.</w:t>
-      </w:r>
-      <w:bookmarkStart w:id="26" w:name="Xdd946997f7007cf539ea75c2dc05801b1d23efe"/>
-      <w:bookmarkEnd w:id="26"/>
-    </w:p>
-    <w:p>
-      <w:pPr>
-        <w:pStyle w:val="Heading3"/>
-        <w:rPr/>
-      </w:pPr>
-      <w:r>
-        <w:rPr/>
-        <w:t>Highlight expandability of approach, sandboxing ideas in flexible simulated environment</w:t>
-      </w:r>
-      <w:bookmarkStart w:id="27" w:name="discussion-of-potential"/>
-      <w:bookmarkStart w:id="28" w:name="X7e54ea71f1e27e050e97c54af9b9f891788b8b0"/>
+      </w:r>
+      <w:bookmarkStart w:id="25" w:name="discussion"/>
+      <w:bookmarkStart w:id="26" w:name="section"/>
+      <w:bookmarkStart w:id="27" w:name="discussion"/>
+      <w:bookmarkStart w:id="28" w:name="section"/>
       <w:bookmarkEnd w:id="27"/>
       <w:bookmarkEnd w:id="28"/>
     </w:p>
     <w:p>
       <w:pPr>
-        <w:pStyle w:val="Heading2"/>
-        <w:ind w:left="0" w:right="0" w:hanging="0"/>
-        <w:rPr/>
-      </w:pPr>
-      <w:r>
-        <w:rPr/>
-      </w:r>
-      <w:bookmarkStart w:id="29" w:name="discussion"/>
-      <w:bookmarkStart w:id="30" w:name="section-1"/>
-      <w:bookmarkStart w:id="31" w:name="discussion"/>
-      <w:bookmarkStart w:id="32" w:name="section-1"/>
-      <w:bookmarkEnd w:id="31"/>
-      <w:bookmarkEnd w:id="32"/>
-    </w:p>
-    <w:p>
-      <w:pPr>
         <w:pStyle w:val="Heading1"/>
+        <w:numPr>
+          <w:ilvl w:val="0"/>
+          <w:numId w:val="2"/>
+        </w:numPr>
         <w:rPr/>
       </w:pPr>
       <w:r>
@@ -1798,7 +3407,7 @@
         <w:rPr/>
         <w:t xml:space="preserve"> 19 (5-6): 490–502. </w:t>
       </w:r>
-      <w:hyperlink r:id="rId8">
+      <w:hyperlink r:id="rId11">
         <w:r>
           <w:rPr>
             <w:rStyle w:val="InternetLink"/>
@@ -1810,8 +3419,8 @@
         <w:rPr/>
         <w:t>.</w:t>
       </w:r>
-      <w:bookmarkStart w:id="33" w:name="ref-addison2013"/>
-      <w:bookmarkEnd w:id="33"/>
+      <w:bookmarkStart w:id="29" w:name="ref-addison2013"/>
+      <w:bookmarkEnd w:id="29"/>
     </w:p>
     <w:p>
       <w:pPr>
@@ -1833,7 +3442,7 @@
         <w:rPr/>
         <w:t xml:space="preserve"> 1 (5): e1400253. </w:t>
       </w:r>
-      <w:hyperlink r:id="rId9">
+      <w:hyperlink r:id="rId12">
         <w:r>
           <w:rPr>
             <w:rStyle w:val="InternetLink"/>
@@ -1845,8 +3454,8 @@
         <w:rPr/>
         <w:t>.</w:t>
       </w:r>
-      <w:bookmarkStart w:id="34" w:name="ref-ceballos2015"/>
-      <w:bookmarkEnd w:id="34"/>
+      <w:bookmarkStart w:id="30" w:name="ref-ceballos2015"/>
+      <w:bookmarkEnd w:id="30"/>
     </w:p>
     <w:p>
       <w:pPr>
@@ -1868,7 +3477,7 @@
         <w:rPr/>
         <w:t xml:space="preserve"> 114 (30): E6089–96. </w:t>
       </w:r>
-      <w:hyperlink r:id="rId10">
+      <w:hyperlink r:id="rId13">
         <w:r>
           <w:rPr>
             <w:rStyle w:val="InternetLink"/>
@@ -1880,8 +3489,8 @@
         <w:rPr/>
         <w:t>.</w:t>
       </w:r>
-      <w:bookmarkStart w:id="35" w:name="ref-ceballos2017"/>
-      <w:bookmarkEnd w:id="35"/>
+      <w:bookmarkStart w:id="31" w:name="ref-ceballos2017"/>
+      <w:bookmarkEnd w:id="31"/>
     </w:p>
     <w:p>
       <w:pPr>
@@ -1903,7 +3512,7 @@
         <w:rPr/>
         <w:t xml:space="preserve"> 9 (2): 497–509. </w:t>
       </w:r>
-      <w:hyperlink r:id="rId11">
+      <w:hyperlink r:id="rId14">
         <w:r>
           <w:rPr>
             <w:rStyle w:val="InternetLink"/>
@@ -1915,8 +3524,8 @@
         <w:rPr/>
         <w:t>.</w:t>
       </w:r>
-      <w:bookmarkStart w:id="36" w:name="ref-chabris2017"/>
-      <w:bookmarkEnd w:id="36"/>
+      <w:bookmarkStart w:id="32" w:name="ref-chabris2017"/>
+      <w:bookmarkEnd w:id="32"/>
     </w:p>
     <w:p>
       <w:pPr>
@@ -1938,7 +3547,7 @@
         <w:rPr/>
         <w:t xml:space="preserve"> 25 (2). </w:t>
       </w:r>
-      <w:hyperlink r:id="rId12">
+      <w:hyperlink r:id="rId15">
         <w:r>
           <w:rPr>
             <w:rStyle w:val="InternetLink"/>
@@ -1950,8 +3559,8 @@
         <w:rPr/>
         <w:t>.</w:t>
       </w:r>
-      <w:bookmarkStart w:id="37" w:name="ref-cusack2020"/>
-      <w:bookmarkEnd w:id="37"/>
+      <w:bookmarkStart w:id="33" w:name="ref-cusack2020"/>
+      <w:bookmarkEnd w:id="33"/>
     </w:p>
     <w:p>
       <w:pPr>
@@ -1973,7 +3582,7 @@
         <w:rPr/>
         <w:t xml:space="preserve">, October. </w:t>
       </w:r>
-      <w:hyperlink r:id="rId13">
+      <w:hyperlink r:id="rId16">
         <w:r>
           <w:rPr>
             <w:rStyle w:val="InternetLink"/>
@@ -1985,8 +3594,8 @@
         <w:rPr/>
         <w:t>.</w:t>
       </w:r>
-      <w:bookmarkStart w:id="38" w:name="ref-duthie2018"/>
-      <w:bookmarkEnd w:id="38"/>
+      <w:bookmarkStart w:id="34" w:name="ref-duthie2018"/>
+      <w:bookmarkEnd w:id="34"/>
     </w:p>
     <w:p>
       <w:pPr>
@@ -2008,7 +3617,7 @@
         <w:rPr/>
         <w:t xml:space="preserve"> 35 (3): 1051–53. </w:t>
       </w:r>
-      <w:hyperlink r:id="rId14">
+      <w:hyperlink r:id="rId17">
         <w:r>
           <w:rPr>
             <w:rStyle w:val="InternetLink"/>
@@ -2020,8 +3629,8 @@
         <w:rPr/>
         <w:t>.</w:t>
       </w:r>
-      <w:bookmarkStart w:id="39" w:name="ref-duthie2021"/>
-      <w:bookmarkEnd w:id="39"/>
+      <w:bookmarkStart w:id="35" w:name="ref-duthie2021"/>
+      <w:bookmarkEnd w:id="35"/>
     </w:p>
     <w:p>
       <w:pPr>
@@ -2043,7 +3652,7 @@
         <w:rPr/>
         <w:t xml:space="preserve"> 10 (December): 2846. </w:t>
       </w:r>
-      <w:hyperlink r:id="rId15">
+      <w:hyperlink r:id="rId18">
         <w:r>
           <w:rPr>
             <w:rStyle w:val="InternetLink"/>
@@ -2055,8 +3664,8 @@
         <w:rPr/>
         <w:t>.</w:t>
       </w:r>
-      <w:bookmarkStart w:id="40" w:name="ref-fjaellingsdal2019"/>
-      <w:bookmarkEnd w:id="40"/>
+      <w:bookmarkStart w:id="36" w:name="ref-fjaellingsdal2019"/>
+      <w:bookmarkEnd w:id="36"/>
     </w:p>
     <w:p>
       <w:pPr>
@@ -2078,7 +3687,7 @@
         <w:rPr/>
         <w:t xml:space="preserve"> 328 (5980): 903–6. </w:t>
       </w:r>
-      <w:hyperlink r:id="rId16">
+      <w:hyperlink r:id="rId19">
         <w:r>
           <w:rPr>
             <w:rStyle w:val="InternetLink"/>
@@ -2090,8 +3699,8 @@
         <w:rPr/>
         <w:t>.</w:t>
       </w:r>
-      <w:bookmarkStart w:id="41" w:name="ref-fryxell2010"/>
-      <w:bookmarkEnd w:id="41"/>
+      <w:bookmarkStart w:id="37" w:name="ref-fryxell2010"/>
+      <w:bookmarkEnd w:id="37"/>
     </w:p>
     <w:p>
       <w:pPr>
@@ -2113,7 +3722,7 @@
         <w:rPr/>
         <w:t xml:space="preserve"> 25 (4): 289–91. </w:t>
       </w:r>
-      <w:hyperlink r:id="rId17">
+      <w:hyperlink r:id="rId20">
         <w:r>
           <w:rPr>
             <w:rStyle w:val="InternetLink"/>
@@ -2125,8 +3734,8 @@
         <w:rPr/>
         <w:t>.</w:t>
       </w:r>
-      <w:bookmarkStart w:id="42" w:name="ref-garcia2016"/>
-      <w:bookmarkEnd w:id="42"/>
+      <w:bookmarkStart w:id="38" w:name="ref-garcia2016"/>
+      <w:bookmarkEnd w:id="38"/>
     </w:p>
     <w:p>
       <w:pPr>
@@ -2148,7 +3757,7 @@
         <w:rPr/>
         <w:t xml:space="preserve"> 198 (1): 115–26. </w:t>
       </w:r>
-      <w:hyperlink r:id="rId18">
+      <w:hyperlink r:id="rId21">
         <w:r>
           <w:rPr>
             <w:rStyle w:val="InternetLink"/>
@@ -2160,8 +3769,8 @@
         <w:rPr/>
         <w:t>.</w:t>
       </w:r>
-      <w:bookmarkStart w:id="43" w:name="ref-grimm2006"/>
-      <w:bookmarkEnd w:id="43"/>
+      <w:bookmarkStart w:id="39" w:name="ref-grimm2006"/>
+      <w:bookmarkEnd w:id="39"/>
     </w:p>
     <w:p>
       <w:pPr>
@@ -2183,7 +3792,7 @@
         <w:rPr/>
         <w:t xml:space="preserve"> 11 (1): 4959. </w:t>
       </w:r>
-      <w:hyperlink r:id="rId19">
+      <w:hyperlink r:id="rId22">
         <w:r>
           <w:rPr>
             <w:rStyle w:val="InternetLink"/>
@@ -2195,8 +3804,8 @@
         <w:rPr/>
         <w:t>.</w:t>
       </w:r>
-      <w:bookmarkStart w:id="44" w:name="ref-grimm2020"/>
-      <w:bookmarkEnd w:id="44"/>
+      <w:bookmarkStart w:id="40" w:name="ref-grimm2020"/>
+      <w:bookmarkEnd w:id="40"/>
     </w:p>
     <w:p>
       <w:pPr>
@@ -2218,7 +3827,7 @@
         <w:rPr/>
         <w:t xml:space="preserve"> 87 (January): 39–48. </w:t>
       </w:r>
-      <w:hyperlink r:id="rId20">
+      <w:hyperlink r:id="rId23">
         <w:r>
           <w:rPr>
             <w:rStyle w:val="InternetLink"/>
@@ -2230,8 +3839,8 @@
         <w:rPr/>
         <w:t>.</w:t>
       </w:r>
-      <w:bookmarkStart w:id="45" w:name="ref-groeneveld2017"/>
-      <w:bookmarkEnd w:id="45"/>
+      <w:bookmarkStart w:id="41" w:name="ref-groeneveld2017"/>
+      <w:bookmarkEnd w:id="41"/>
     </w:p>
     <w:p>
       <w:pPr>
@@ -2242,7 +3851,7 @@
         <w:rPr/>
         <w:t xml:space="preserve">IPCC. 2021. “Climate Change 2021: The Physical Science Basis. Contribution of Working Group i to the Sixth Assessment Report of the Intergovernmental Panel on Climate Change.” </w:t>
       </w:r>
-      <w:hyperlink r:id="rId21">
+      <w:hyperlink r:id="rId24">
         <w:r>
           <w:rPr>
             <w:rStyle w:val="InternetLink"/>
@@ -2254,8 +3863,8 @@
         <w:rPr/>
         <w:t>.</w:t>
       </w:r>
-      <w:bookmarkStart w:id="46" w:name="ref-ipcc2021"/>
-      <w:bookmarkEnd w:id="46"/>
+      <w:bookmarkStart w:id="42" w:name="ref-ipcc2021"/>
+      <w:bookmarkEnd w:id="42"/>
     </w:p>
     <w:p>
       <w:pPr>
@@ -2277,7 +3886,7 @@
         <w:rPr/>
         <w:t xml:space="preserve"> 108 (47): 18949–53. </w:t>
       </w:r>
-      <w:hyperlink r:id="rId22">
+      <w:hyperlink r:id="rId25">
         <w:r>
           <w:rPr>
             <w:rStyle w:val="InternetLink"/>
@@ -2289,8 +3898,8 @@
         <w:rPr/>
         <w:t>.</w:t>
       </w:r>
-      <w:bookmarkStart w:id="47" w:name="ref-khatib2011"/>
-      <w:bookmarkEnd w:id="47"/>
+      <w:bookmarkStart w:id="43" w:name="ref-khatib2011"/>
+      <w:bookmarkEnd w:id="43"/>
     </w:p>
     <w:p>
       <w:pPr>
@@ -2312,7 +3921,7 @@
         <w:rPr/>
         <w:t xml:space="preserve"> 49 (4): 489–504. </w:t>
       </w:r>
-      <w:hyperlink r:id="rId23">
+      <w:hyperlink r:id="rId26">
         <w:r>
           <w:rPr>
             <w:rStyle w:val="InternetLink"/>
@@ -2324,8 +3933,8 @@
         <w:rPr/>
         <w:t>.</w:t>
       </w:r>
-      <w:bookmarkStart w:id="48" w:name="ref-kolkman2016"/>
-      <w:bookmarkEnd w:id="48"/>
+      <w:bookmarkStart w:id="44" w:name="ref-kolkman2016"/>
+      <w:bookmarkEnd w:id="44"/>
     </w:p>
     <w:p>
       <w:pPr>
@@ -2347,7 +3956,7 @@
         <w:rPr/>
         <w:t xml:space="preserve"> 536 (7615): 143–45. </w:t>
       </w:r>
-      <w:hyperlink r:id="rId24">
+      <w:hyperlink r:id="rId27">
         <w:r>
           <w:rPr>
             <w:rStyle w:val="InternetLink"/>
@@ -2359,8 +3968,8 @@
         <w:rPr/>
         <w:t>.</w:t>
       </w:r>
-      <w:bookmarkStart w:id="49" w:name="ref-maxwell2016a"/>
-      <w:bookmarkEnd w:id="49"/>
+      <w:bookmarkStart w:id="45" w:name="ref-maxwell2016a"/>
+      <w:bookmarkEnd w:id="45"/>
     </w:p>
     <w:p>
       <w:pPr>
@@ -2382,7 +3991,7 @@
         <w:rPr/>
         <w:t xml:space="preserve"> 21 (3). </w:t>
       </w:r>
-      <w:hyperlink r:id="rId25">
+      <w:hyperlink r:id="rId28">
         <w:r>
           <w:rPr>
             <w:rStyle w:val="InternetLink"/>
@@ -2394,8 +4003,8 @@
         <w:rPr/>
         <w:t>.</w:t>
       </w:r>
-      <w:bookmarkStart w:id="50" w:name="ref-meinzen-dick2016"/>
-      <w:bookmarkEnd w:id="50"/>
+      <w:bookmarkStart w:id="46" w:name="ref-meinzen-dick2016"/>
+      <w:bookmarkEnd w:id="46"/>
     </w:p>
     <w:p>
       <w:pPr>
@@ -2417,7 +4026,7 @@
         <w:rPr/>
         <w:t xml:space="preserve"> 367 (1586): 270–78. </w:t>
       </w:r>
-      <w:hyperlink r:id="rId26">
+      <w:hyperlink r:id="rId29">
         <w:r>
           <w:rPr>
             <w:rStyle w:val="InternetLink"/>
@@ -2429,8 +4038,8 @@
         <w:rPr/>
         <w:t>.</w:t>
       </w:r>
-      <w:bookmarkStart w:id="51" w:name="ref-milner-gulland2012"/>
-      <w:bookmarkEnd w:id="51"/>
+      <w:bookmarkStart w:id="47" w:name="ref-milner-gulland2012"/>
+      <w:bookmarkEnd w:id="47"/>
     </w:p>
     <w:p>
       <w:pPr>
@@ -2452,7 +4061,7 @@
         <w:rPr/>
         <w:t xml:space="preserve"> 4 (9): 898–909. </w:t>
       </w:r>
-      <w:hyperlink r:id="rId27">
+      <w:hyperlink r:id="rId30">
         <w:r>
           <w:rPr>
             <w:rStyle w:val="InternetLink"/>
@@ -2464,8 +4073,8 @@
         <w:rPr/>
         <w:t>.</w:t>
       </w:r>
-      <w:bookmarkStart w:id="52" w:name="ref-orach2020"/>
-      <w:bookmarkEnd w:id="52"/>
+      <w:bookmarkStart w:id="48" w:name="ref-orach2020"/>
+      <w:bookmarkEnd w:id="48"/>
     </w:p>
     <w:p>
       <w:pPr>
@@ -2487,7 +4096,7 @@
         <w:rPr/>
         <w:t xml:space="preserve"> 3 (1): 162–75. </w:t>
       </w:r>
-      <w:hyperlink r:id="rId28">
+      <w:hyperlink r:id="rId31">
         <w:r>
           <w:rPr>
             <w:rStyle w:val="InternetLink"/>
@@ -2499,8 +4108,8 @@
         <w:rPr/>
         <w:t>.</w:t>
       </w:r>
-      <w:bookmarkStart w:id="53" w:name="ref-rakotonarivo2021a"/>
-      <w:bookmarkEnd w:id="53"/>
+      <w:bookmarkStart w:id="49" w:name="ref-rakotonarivo2021a"/>
+      <w:bookmarkEnd w:id="49"/>
     </w:p>
     <w:p>
       <w:pPr>
@@ -2522,7 +4131,7 @@
         <w:rPr/>
         <w:t xml:space="preserve"> 26 (2). </w:t>
       </w:r>
-      <w:hyperlink r:id="rId29">
+      <w:hyperlink r:id="rId32">
         <w:r>
           <w:rPr>
             <w:rStyle w:val="InternetLink"/>
@@ -2534,8 +4143,8 @@
         <w:rPr/>
         <w:t>.</w:t>
       </w:r>
-      <w:bookmarkStart w:id="54" w:name="ref-rakotonarivo2021"/>
-      <w:bookmarkEnd w:id="54"/>
+      <w:bookmarkStart w:id="50" w:name="ref-rakotonarivo2021"/>
+      <w:bookmarkEnd w:id="50"/>
     </w:p>
     <w:p>
       <w:pPr>
@@ -2557,7 +4166,7 @@
         <w:rPr/>
         <w:t xml:space="preserve"> 33 (6): 415–26. </w:t>
       </w:r>
-      <w:hyperlink r:id="rId30">
+      <w:hyperlink r:id="rId33">
         <w:r>
           <w:rPr>
             <w:rStyle w:val="InternetLink"/>
@@ -2569,8 +4178,8 @@
         <w:rPr/>
         <w:t>.</w:t>
       </w:r>
-      <w:bookmarkStart w:id="55" w:name="ref-redpath2018"/>
-      <w:bookmarkEnd w:id="55"/>
+      <w:bookmarkStart w:id="51" w:name="ref-redpath2018"/>
+      <w:bookmarkEnd w:id="51"/>
     </w:p>
     <w:p>
       <w:pPr>
@@ -2592,7 +4201,7 @@
         <w:rPr/>
         <w:t xml:space="preserve"> 8 (2): 118–24. </w:t>
       </w:r>
-      <w:hyperlink r:id="rId31">
+      <w:hyperlink r:id="rId34">
         <w:r>
           <w:rPr>
             <w:rStyle w:val="InternetLink"/>
@@ -2604,8 +4213,8 @@
         <w:rPr/>
         <w:t>.</w:t>
       </w:r>
-      <w:bookmarkStart w:id="56" w:name="ref-sandbrook2015"/>
-      <w:bookmarkEnd w:id="56"/>
+      <w:bookmarkStart w:id="52" w:name="ref-sandbrook2015"/>
+      <w:bookmarkEnd w:id="52"/>
     </w:p>
     <w:p>
       <w:pPr>
@@ -2627,7 +4236,7 @@
         <w:rPr/>
         <w:t xml:space="preserve"> 25 (1): 219–72. </w:t>
       </w:r>
-      <w:hyperlink r:id="rId32">
+      <w:hyperlink r:id="rId35">
         <w:r>
           <w:rPr>
             <w:rStyle w:val="InternetLink"/>
@@ -2639,8 +4248,8 @@
         <w:rPr/>
         <w:t>.</w:t>
       </w:r>
-      <w:bookmarkStart w:id="57" w:name="ref-schlüter2012"/>
-      <w:bookmarkEnd w:id="57"/>
+      <w:bookmarkStart w:id="53" w:name="ref-schlüter2012"/>
+      <w:bookmarkEnd w:id="53"/>
     </w:p>
     <w:p>
       <w:pPr>
@@ -2662,7 +4271,7 @@
         <w:rPr/>
         <w:t xml:space="preserve"> 411 (November): 108784. </w:t>
       </w:r>
-      <w:hyperlink r:id="rId33">
+      <w:hyperlink r:id="rId36">
         <w:r>
           <w:rPr>
             <w:rStyle w:val="InternetLink"/>
@@ -2674,8 +4283,8 @@
         <w:rPr/>
         <w:t>.</w:t>
       </w:r>
-      <w:bookmarkStart w:id="58" w:name="ref-schuwirth2019"/>
-      <w:bookmarkEnd w:id="58"/>
+      <w:bookmarkStart w:id="54" w:name="ref-schuwirth2019"/>
+      <w:bookmarkEnd w:id="54"/>
     </w:p>
     <w:p>
       <w:pPr>
@@ -2697,7 +4306,7 @@
         <w:rPr/>
         <w:t xml:space="preserve"> 12 (1): 115–18. </w:t>
       </w:r>
-      <w:hyperlink r:id="rId34">
+      <w:hyperlink r:id="rId37">
         <w:r>
           <w:rPr>
             <w:rStyle w:val="InternetLink"/>
@@ -2709,8 +4318,8 @@
         <w:rPr/>
         <w:t>.</w:t>
       </w:r>
-      <w:bookmarkStart w:id="59" w:name="ref-sipper2020"/>
-      <w:bookmarkEnd w:id="59"/>
+      <w:bookmarkStart w:id="55" w:name="ref-sipper2020"/>
+      <w:bookmarkEnd w:id="55"/>
     </w:p>
     <w:p>
       <w:pPr>
@@ -2732,7 +4341,7 @@
         <w:rPr/>
         <w:t xml:space="preserve"> 36 (9): 820–+. </w:t>
       </w:r>
-      <w:hyperlink r:id="rId35">
+      <w:hyperlink r:id="rId38">
         <w:r>
           <w:rPr>
             <w:rStyle w:val="InternetLink"/>
@@ -2744,8 +4353,8 @@
         <w:rPr/>
         <w:t>.</w:t>
       </w:r>
-      <w:bookmarkStart w:id="60" w:name="ref-sullivan2018"/>
-      <w:bookmarkEnd w:id="60"/>
+      <w:bookmarkStart w:id="56" w:name="ref-sullivan2018"/>
+      <w:bookmarkEnd w:id="56"/>
     </w:p>
     <w:p>
       <w:pPr>
@@ -2767,7 +4376,7 @@
         <w:rPr/>
         <w:t xml:space="preserve"> 6 (April): e4509. </w:t>
       </w:r>
-      <w:hyperlink r:id="rId36">
+      <w:hyperlink r:id="rId39">
         <w:r>
           <w:rPr>
             <w:rStyle w:val="InternetLink"/>
@@ -2779,8 +4388,8 @@
         <w:rPr/>
         <w:t>.</w:t>
       </w:r>
-      <w:bookmarkStart w:id="61" w:name="ref-tan2018"/>
-      <w:bookmarkEnd w:id="61"/>
+      <w:bookmarkStart w:id="57" w:name="ref-tan2018"/>
+      <w:bookmarkEnd w:id="57"/>
     </w:p>
     <w:p>
       <w:pPr>
@@ -2802,7 +4411,7 @@
         <w:rPr/>
         <w:t xml:space="preserve"> 0. </w:t>
       </w:r>
-      <w:hyperlink r:id="rId37">
+      <w:hyperlink r:id="rId40">
         <w:r>
           <w:rPr>
             <w:rStyle w:val="InternetLink"/>
@@ -2814,8 +4423,8 @@
         <w:rPr/>
         <w:t>.</w:t>
       </w:r>
-      <w:bookmarkStart w:id="62" w:name="ref-vandenbergh2021"/>
-      <w:bookmarkEnd w:id="62"/>
+      <w:bookmarkStart w:id="58" w:name="ref-vandenbergh2021"/>
+      <w:bookmarkEnd w:id="58"/>
     </w:p>
     <w:p>
       <w:pPr>
@@ -2837,7 +4446,7 @@
         <w:rPr/>
         <w:t xml:space="preserve"> 21 (1). </w:t>
       </w:r>
-      <w:hyperlink r:id="rId38">
+      <w:hyperlink r:id="rId41">
         <w:r>
           <w:rPr>
             <w:rStyle w:val="InternetLink"/>
@@ -2849,8 +4458,8 @@
         <w:rPr/>
         <w:t>.</w:t>
       </w:r>
-      <w:bookmarkStart w:id="63" w:name="ref-villamor2016"/>
-      <w:bookmarkEnd w:id="63"/>
+      <w:bookmarkStart w:id="59" w:name="ref-villamor2016"/>
+      <w:bookmarkEnd w:id="59"/>
     </w:p>
     <w:p>
       <w:pPr>
@@ -2872,7 +4481,7 @@
         <w:rPr/>
         <w:t xml:space="preserve"> 3 (3): 560–72. </w:t>
       </w:r>
-      <w:hyperlink r:id="rId39">
+      <w:hyperlink r:id="rId42">
         <w:r>
           <w:rPr>
             <w:rStyle w:val="InternetLink"/>
@@ -2884,8 +4493,8 @@
         <w:rPr/>
         <w:t>.</w:t>
       </w:r>
-      <w:bookmarkStart w:id="64" w:name="ref-will2021"/>
-      <w:bookmarkEnd w:id="64"/>
+      <w:bookmarkStart w:id="60" w:name="ref-will2021"/>
+      <w:bookmarkEnd w:id="60"/>
     </w:p>
     <w:p>
       <w:pPr>
@@ -2907,7 +4516,7 @@
         <w:rPr/>
         <w:t xml:space="preserve"> 51 (6): 3298–3306. </w:t>
       </w:r>
-      <w:hyperlink r:id="rId40">
+      <w:hyperlink r:id="rId43">
         <w:r>
           <w:rPr>
             <w:rStyle w:val="InternetLink"/>
@@ -2919,8 +4528,8 @@
         <w:rPr/>
         <w:t>.</w:t>
       </w:r>
-      <w:bookmarkStart w:id="65" w:name="ref-wilting2017"/>
-      <w:bookmarkEnd w:id="65"/>
+      <w:bookmarkStart w:id="61" w:name="ref-wilting2017"/>
+      <w:bookmarkEnd w:id="61"/>
     </w:p>
     <w:p>
       <w:pPr>
@@ -2943,7 +4552,7 @@
         <w:rPr/>
         <w:t xml:space="preserve"> 98 (December): 63–74. </w:t>
       </w:r>
-      <w:hyperlink r:id="rId41">
+      <w:hyperlink r:id="rId44">
         <w:r>
           <w:rPr>
             <w:rStyle w:val="InternetLink"/>
@@ -2957,7 +4566,7 @@
       </w:r>
     </w:p>
     <w:sectPr>
-      <w:footerReference w:type="default" r:id="rId42"/>
+      <w:footerReference w:type="default" r:id="rId45"/>
       <w:footnotePr>
         <w:numFmt w:val="decimal"/>
       </w:footnotePr>
@@ -2997,7 +4606,7 @@
     </w:r>
     <w:r>
       <w:rPr/>
-      <w:t>13</w:t>
+      <w:t>20</w:t>
     </w:r>
     <w:r>
       <w:rPr/>
@@ -3248,8 +4857,404 @@
       </w:pPr>
     </w:lvl>
   </w:abstractNum>
+  <w:abstractNum w:abstractNumId="2">
+    <w:lvl w:ilvl="0">
+      <w:start w:val="1"/>
+      <w:numFmt w:val="decimal"/>
+      <w:lvlText w:val="%1"/>
+      <w:lvlJc w:val="left"/>
+      <w:pPr>
+        <w:tabs>
+          <w:tab w:val="num" w:pos="0"/>
+        </w:tabs>
+        <w:ind w:left="0" w:hanging="0"/>
+      </w:pPr>
+    </w:lvl>
+    <w:lvl w:ilvl="1">
+      <w:start w:val="1"/>
+      <w:numFmt w:val="decimal"/>
+      <w:lvlText w:val="%1.%2"/>
+      <w:lvlJc w:val="left"/>
+      <w:pPr>
+        <w:tabs>
+          <w:tab w:val="num" w:pos="0"/>
+        </w:tabs>
+        <w:ind w:left="0" w:hanging="0"/>
+      </w:pPr>
+    </w:lvl>
+    <w:lvl w:ilvl="2">
+      <w:start w:val="1"/>
+      <w:numFmt w:val="decimal"/>
+      <w:lvlText w:val="%1.%2.%3"/>
+      <w:lvlJc w:val="left"/>
+      <w:pPr>
+        <w:tabs>
+          <w:tab w:val="num" w:pos="0"/>
+        </w:tabs>
+        <w:ind w:left="0" w:hanging="0"/>
+      </w:pPr>
+    </w:lvl>
+    <w:lvl w:ilvl="3">
+      <w:start w:val="1"/>
+      <w:numFmt w:val="decimal"/>
+      <w:lvlText w:val="%1.%2.%3.%4"/>
+      <w:lvlJc w:val="left"/>
+      <w:pPr>
+        <w:tabs>
+          <w:tab w:val="num" w:pos="0"/>
+        </w:tabs>
+        <w:ind w:left="0" w:hanging="0"/>
+      </w:pPr>
+    </w:lvl>
+    <w:lvl w:ilvl="4">
+      <w:start w:val="1"/>
+      <w:numFmt w:val="none"/>
+      <w:suff w:val="nothing"/>
+      <w:lvlText w:val=""/>
+      <w:lvlJc w:val="left"/>
+      <w:pPr>
+        <w:tabs>
+          <w:tab w:val="num" w:pos="0"/>
+        </w:tabs>
+        <w:ind w:left="0" w:hanging="0"/>
+      </w:pPr>
+    </w:lvl>
+    <w:lvl w:ilvl="5">
+      <w:start w:val="1"/>
+      <w:numFmt w:val="none"/>
+      <w:suff w:val="nothing"/>
+      <w:lvlText w:val=""/>
+      <w:lvlJc w:val="left"/>
+      <w:pPr>
+        <w:tabs>
+          <w:tab w:val="num" w:pos="0"/>
+        </w:tabs>
+        <w:ind w:left="0" w:hanging="0"/>
+      </w:pPr>
+    </w:lvl>
+    <w:lvl w:ilvl="6">
+      <w:start w:val="1"/>
+      <w:numFmt w:val="none"/>
+      <w:suff w:val="nothing"/>
+      <w:lvlText w:val=""/>
+      <w:lvlJc w:val="left"/>
+      <w:pPr>
+        <w:tabs>
+          <w:tab w:val="num" w:pos="0"/>
+        </w:tabs>
+        <w:ind w:left="0" w:hanging="0"/>
+      </w:pPr>
+    </w:lvl>
+    <w:lvl w:ilvl="7">
+      <w:start w:val="1"/>
+      <w:numFmt w:val="none"/>
+      <w:suff w:val="nothing"/>
+      <w:lvlText w:val=""/>
+      <w:lvlJc w:val="left"/>
+      <w:pPr>
+        <w:tabs>
+          <w:tab w:val="num" w:pos="0"/>
+        </w:tabs>
+        <w:ind w:left="0" w:hanging="0"/>
+      </w:pPr>
+    </w:lvl>
+    <w:lvl w:ilvl="8">
+      <w:start w:val="1"/>
+      <w:numFmt w:val="none"/>
+      <w:suff w:val="nothing"/>
+      <w:lvlText w:val=""/>
+      <w:lvlJc w:val="left"/>
+      <w:pPr>
+        <w:tabs>
+          <w:tab w:val="num" w:pos="0"/>
+        </w:tabs>
+        <w:ind w:left="0" w:hanging="0"/>
+      </w:pPr>
+    </w:lvl>
+  </w:abstractNum>
+  <w:abstractNum w:abstractNumId="3">
+    <w:lvl w:ilvl="0">
+      <w:numFmt w:val="bullet"/>
+      <w:lvlText w:val=""/>
+      <w:lvlJc w:val="left"/>
+      <w:pPr>
+        <w:tabs>
+          <w:tab w:val="num" w:pos="0"/>
+        </w:tabs>
+        <w:ind w:left="720" w:hanging="480"/>
+      </w:pPr>
+      <w:rPr>
+        <w:rFonts w:ascii="Symbol" w:hAnsi="Symbol" w:cs="Symbol" w:hint="default"/>
+      </w:rPr>
+    </w:lvl>
+    <w:lvl w:ilvl="1">
+      <w:start w:val="0"/>
+      <w:numFmt w:val="bullet"/>
+      <w:lvlText w:val=""/>
+      <w:lvlJc w:val="left"/>
+      <w:pPr>
+        <w:tabs>
+          <w:tab w:val="num" w:pos="0"/>
+        </w:tabs>
+        <w:ind w:left="1440" w:hanging="480"/>
+      </w:pPr>
+      <w:rPr>
+        <w:rFonts w:ascii="Symbol" w:hAnsi="Symbol" w:cs="Symbol" w:hint="default"/>
+      </w:rPr>
+    </w:lvl>
+    <w:lvl w:ilvl="2">
+      <w:start w:val="0"/>
+      <w:numFmt w:val="bullet"/>
+      <w:lvlText w:val=""/>
+      <w:lvlJc w:val="left"/>
+      <w:pPr>
+        <w:tabs>
+          <w:tab w:val="num" w:pos="0"/>
+        </w:tabs>
+        <w:ind w:left="2160" w:hanging="480"/>
+      </w:pPr>
+      <w:rPr>
+        <w:rFonts w:ascii="Symbol" w:hAnsi="Symbol" w:cs="Symbol" w:hint="default"/>
+      </w:rPr>
+    </w:lvl>
+    <w:lvl w:ilvl="3">
+      <w:start w:val="0"/>
+      <w:numFmt w:val="bullet"/>
+      <w:lvlText w:val=""/>
+      <w:lvlJc w:val="left"/>
+      <w:pPr>
+        <w:tabs>
+          <w:tab w:val="num" w:pos="0"/>
+        </w:tabs>
+        <w:ind w:left="2880" w:hanging="480"/>
+      </w:pPr>
+      <w:rPr>
+        <w:rFonts w:ascii="Symbol" w:hAnsi="Symbol" w:cs="Symbol" w:hint="default"/>
+      </w:rPr>
+    </w:lvl>
+    <w:lvl w:ilvl="4">
+      <w:start w:val="0"/>
+      <w:numFmt w:val="bullet"/>
+      <w:lvlText w:val=""/>
+      <w:lvlJc w:val="left"/>
+      <w:pPr>
+        <w:tabs>
+          <w:tab w:val="num" w:pos="0"/>
+        </w:tabs>
+        <w:ind w:left="3600" w:hanging="480"/>
+      </w:pPr>
+      <w:rPr>
+        <w:rFonts w:ascii="Symbol" w:hAnsi="Symbol" w:cs="Symbol" w:hint="default"/>
+      </w:rPr>
+    </w:lvl>
+    <w:lvl w:ilvl="5">
+      <w:start w:val="0"/>
+      <w:numFmt w:val="bullet"/>
+      <w:lvlText w:val=""/>
+      <w:lvlJc w:val="left"/>
+      <w:pPr>
+        <w:tabs>
+          <w:tab w:val="num" w:pos="0"/>
+        </w:tabs>
+        <w:ind w:left="4320" w:hanging="480"/>
+      </w:pPr>
+      <w:rPr>
+        <w:rFonts w:ascii="Symbol" w:hAnsi="Symbol" w:cs="Symbol" w:hint="default"/>
+      </w:rPr>
+    </w:lvl>
+    <w:lvl w:ilvl="6">
+      <w:start w:val="0"/>
+      <w:numFmt w:val="bullet"/>
+      <w:lvlText w:val=""/>
+      <w:lvlJc w:val="left"/>
+      <w:pPr>
+        <w:tabs>
+          <w:tab w:val="num" w:pos="0"/>
+        </w:tabs>
+        <w:ind w:left="5040" w:hanging="480"/>
+      </w:pPr>
+      <w:rPr>
+        <w:rFonts w:ascii="Symbol" w:hAnsi="Symbol" w:cs="Symbol" w:hint="default"/>
+      </w:rPr>
+    </w:lvl>
+    <w:lvl w:ilvl="7">
+      <w:start w:val="0"/>
+      <w:numFmt w:val="bullet"/>
+      <w:lvlText w:val=""/>
+      <w:lvlJc w:val="left"/>
+      <w:pPr>
+        <w:tabs>
+          <w:tab w:val="num" w:pos="0"/>
+        </w:tabs>
+        <w:ind w:left="5760" w:hanging="480"/>
+      </w:pPr>
+      <w:rPr>
+        <w:rFonts w:ascii="Symbol" w:hAnsi="Symbol" w:cs="Symbol" w:hint="default"/>
+      </w:rPr>
+    </w:lvl>
+    <w:lvl w:ilvl="8">
+      <w:start w:val="0"/>
+      <w:numFmt w:val="bullet"/>
+      <w:lvlText w:val=""/>
+      <w:lvlJc w:val="left"/>
+      <w:pPr>
+        <w:tabs>
+          <w:tab w:val="num" w:pos="0"/>
+        </w:tabs>
+        <w:ind w:left="6480" w:hanging="480"/>
+      </w:pPr>
+      <w:rPr>
+        <w:rFonts w:ascii="Symbol" w:hAnsi="Symbol" w:cs="Symbol" w:hint="default"/>
+      </w:rPr>
+    </w:lvl>
+  </w:abstractNum>
+  <w:abstractNum w:abstractNumId="4">
+    <w:lvl w:ilvl="0">
+      <w:numFmt w:val="bullet"/>
+      <w:lvlText w:val=""/>
+      <w:lvlJc w:val="left"/>
+      <w:pPr>
+        <w:tabs>
+          <w:tab w:val="num" w:pos="0"/>
+        </w:tabs>
+        <w:ind w:left="720" w:hanging="480"/>
+      </w:pPr>
+      <w:rPr>
+        <w:rFonts w:ascii="Symbol" w:hAnsi="Symbol" w:cs="Symbol" w:hint="default"/>
+      </w:rPr>
+    </w:lvl>
+    <w:lvl w:ilvl="1">
+      <w:start w:val="0"/>
+      <w:numFmt w:val="bullet"/>
+      <w:lvlText w:val=""/>
+      <w:lvlJc w:val="left"/>
+      <w:pPr>
+        <w:tabs>
+          <w:tab w:val="num" w:pos="0"/>
+        </w:tabs>
+        <w:ind w:left="1440" w:hanging="480"/>
+      </w:pPr>
+      <w:rPr>
+        <w:rFonts w:ascii="Symbol" w:hAnsi="Symbol" w:cs="Symbol" w:hint="default"/>
+      </w:rPr>
+    </w:lvl>
+    <w:lvl w:ilvl="2">
+      <w:start w:val="0"/>
+      <w:numFmt w:val="bullet"/>
+      <w:lvlText w:val=""/>
+      <w:lvlJc w:val="left"/>
+      <w:pPr>
+        <w:tabs>
+          <w:tab w:val="num" w:pos="0"/>
+        </w:tabs>
+        <w:ind w:left="2160" w:hanging="480"/>
+      </w:pPr>
+      <w:rPr>
+        <w:rFonts w:ascii="Symbol" w:hAnsi="Symbol" w:cs="Symbol" w:hint="default"/>
+      </w:rPr>
+    </w:lvl>
+    <w:lvl w:ilvl="3">
+      <w:start w:val="0"/>
+      <w:numFmt w:val="bullet"/>
+      <w:lvlText w:val=""/>
+      <w:lvlJc w:val="left"/>
+      <w:pPr>
+        <w:tabs>
+          <w:tab w:val="num" w:pos="0"/>
+        </w:tabs>
+        <w:ind w:left="2880" w:hanging="480"/>
+      </w:pPr>
+      <w:rPr>
+        <w:rFonts w:ascii="Symbol" w:hAnsi="Symbol" w:cs="Symbol" w:hint="default"/>
+      </w:rPr>
+    </w:lvl>
+    <w:lvl w:ilvl="4">
+      <w:start w:val="0"/>
+      <w:numFmt w:val="bullet"/>
+      <w:lvlText w:val=""/>
+      <w:lvlJc w:val="left"/>
+      <w:pPr>
+        <w:tabs>
+          <w:tab w:val="num" w:pos="0"/>
+        </w:tabs>
+        <w:ind w:left="3600" w:hanging="480"/>
+      </w:pPr>
+      <w:rPr>
+        <w:rFonts w:ascii="Symbol" w:hAnsi="Symbol" w:cs="Symbol" w:hint="default"/>
+      </w:rPr>
+    </w:lvl>
+    <w:lvl w:ilvl="5">
+      <w:start w:val="0"/>
+      <w:numFmt w:val="bullet"/>
+      <w:lvlText w:val=""/>
+      <w:lvlJc w:val="left"/>
+      <w:pPr>
+        <w:tabs>
+          <w:tab w:val="num" w:pos="0"/>
+        </w:tabs>
+        <w:ind w:left="4320" w:hanging="480"/>
+      </w:pPr>
+      <w:rPr>
+        <w:rFonts w:ascii="Symbol" w:hAnsi="Symbol" w:cs="Symbol" w:hint="default"/>
+      </w:rPr>
+    </w:lvl>
+    <w:lvl w:ilvl="6">
+      <w:start w:val="0"/>
+      <w:numFmt w:val="bullet"/>
+      <w:lvlText w:val=""/>
+      <w:lvlJc w:val="left"/>
+      <w:pPr>
+        <w:tabs>
+          <w:tab w:val="num" w:pos="0"/>
+        </w:tabs>
+        <w:ind w:left="5040" w:hanging="480"/>
+      </w:pPr>
+      <w:rPr>
+        <w:rFonts w:ascii="Symbol" w:hAnsi="Symbol" w:cs="Symbol" w:hint="default"/>
+      </w:rPr>
+    </w:lvl>
+    <w:lvl w:ilvl="7">
+      <w:start w:val="0"/>
+      <w:numFmt w:val="bullet"/>
+      <w:lvlText w:val=""/>
+      <w:lvlJc w:val="left"/>
+      <w:pPr>
+        <w:tabs>
+          <w:tab w:val="num" w:pos="0"/>
+        </w:tabs>
+        <w:ind w:left="5760" w:hanging="480"/>
+      </w:pPr>
+      <w:rPr>
+        <w:rFonts w:ascii="Symbol" w:hAnsi="Symbol" w:cs="Symbol" w:hint="default"/>
+      </w:rPr>
+    </w:lvl>
+    <w:lvl w:ilvl="8">
+      <w:start w:val="0"/>
+      <w:numFmt w:val="bullet"/>
+      <w:lvlText w:val=""/>
+      <w:lvlJc w:val="left"/>
+      <w:pPr>
+        <w:tabs>
+          <w:tab w:val="num" w:pos="0"/>
+        </w:tabs>
+        <w:ind w:left="6480" w:hanging="480"/>
+      </w:pPr>
+      <w:rPr>
+        <w:rFonts w:ascii="Symbol" w:hAnsi="Symbol" w:cs="Symbol" w:hint="default"/>
+      </w:rPr>
+    </w:lvl>
+  </w:abstractNum>
   <w:num w:numId="1">
     <w:abstractNumId w:val="1"/>
+  </w:num>
+  <w:num w:numId="2">
+    <w:abstractNumId w:val="2"/>
+  </w:num>
+  <w:num w:numId="3">
+    <w:abstractNumId w:val="3"/>
+  </w:num>
+  <w:num w:numId="4">
+    <w:abstractNumId w:val="4"/>
   </w:num>
 </w:numbering>
 </file>
@@ -4105,8 +6110,14 @@
     <w:name w:val="Image Caption"/>
     <w:basedOn w:val="Caption"/>
     <w:qFormat/>
-    <w:pPr/>
-    <w:rPr/>
+    <w:pPr>
+      <w:spacing w:lineRule="auto" w:line="360"/>
+    </w:pPr>
+    <w:rPr>
+      <w:rFonts w:ascii="Times New Roman" w:hAnsi="Times New Roman"/>
+      <w:i w:val="false"/>
+      <w:sz w:val="22"/>
+    </w:rPr>
   </w:style>
   <w:style w:type="paragraph" w:styleId="Figure" w:customStyle="1">
     <w:name w:val="Figure"/>

</xml_diff>

<commit_message>
Slowly progressing with Discussion section
</commit_message>
<xml_diff>
--- a/template.docx
+++ b/template.docx
@@ -418,7 +418,15 @@
       </w:hyperlink>
       <w:r>
         <w:rPr/>
-        <w:t>). Given this long history, it is striking that the parallels between games (particularly videogames) and models are not discussed more widely. All models are abstract representations of environments, actors and relationships, with inputs (parameters) and outputs (predictions or inferences). Similarly, all games present a player with an environment in a given state (parameters), including one or more actors, which can take actions (inputs) to affect the environment for a given effect (outputs). It is worth stressing that every game has an underlying model that defines the state of the environment, relationships between objects in this environment, and inputs and outputs available to the player. However, while games are by definition designed with player (user) interaction in mind, models rarely have user-facing or even user-friendly interfaces, and running or adapting them to specific circumstances usually relies on technical expertise. Casting models as games provides an opportunity to effectively improve the communication and understandability of even relatively complex models. Inputs and outputs may be presented in a visual way and tweaked depending on the type of audience, and both potential applications and limitations of the model can be demonstrated effectively.</w:t>
+        <w:t xml:space="preserve">). Given this long history, it is striking that the parallels between games, </w:t>
+      </w:r>
+      <w:r>
+        <w:rPr/>
+        <w:t xml:space="preserve">and </w:t>
+      </w:r>
+      <w:r>
+        <w:rPr/>
+        <w:t>particularly videogames, and models are not discussed more widely. All models are abstract representations of environments, actors and relationships, with inputs (parameters) and outputs (predictions or inferences). Similarly, all games present a player with an environment in a given state (parameters), including one or more actors, which can take actions (inputs) to affect the environment for a given effect (outputs). It is worth stressing that every game has an underlying model that defines the state of the environment, relationships between objects in this environment, and inputs and outputs available to the player. However, while games are by definition designed with player (user) interaction in mind, models rarely have user-facing or even user-friendly interfaces, and running or adapting them to specific circumstances usually relies on technical expertise. Casting models as games provides an opportunity to effectively improve the communication and understandability of even relatively complex models. Inputs and outputs may be presented in a visual way and tweaked depending on the type of audience, and both potential applications and limitations of the model can be demonstrated effectively.</w:t>
       </w:r>
     </w:p>
     <w:p>
@@ -1658,107 +1666,98 @@
           </w:rPr>
           <m:t xml:space="preserve">=</m:t>
         </m:r>
-        <m:f>
-          <m:num>
-            <m:nary>
-              <m:naryPr>
-                <m:chr m:val="∑"/>
-              </m:naryPr>
-              <m:sub>
+        <m:d>
+          <m:dPr>
+            <m:begChr m:val="("/>
+            <m:endChr m:val=")"/>
+          </m:dPr>
+          <m:e>
+            <m:r>
+              <w:rPr>
+                <w:rFonts w:ascii="Cambria Math" w:hAnsi="Cambria Math"/>
+              </w:rPr>
+              <m:t xml:space="preserve">∑</m:t>
+            </m:r>
+            <m:f>
+              <m:num>
+                <m:sSub>
+                  <m:e>
+                    <m:r>
+                      <w:rPr>
+                        <w:rFonts w:ascii="Cambria Math" w:hAnsi="Cambria Math"/>
+                      </w:rPr>
+                      <m:t xml:space="preserve">N</m:t>
+                    </m:r>
+                  </m:e>
+                  <m:sub>
+                    <m:r>
+                      <w:rPr>
+                        <w:rFonts w:ascii="Cambria Math" w:hAnsi="Cambria Math"/>
+                      </w:rPr>
+                      <m:t xml:space="preserve">t</m:t>
+                    </m:r>
+                  </m:sub>
+                </m:sSub>
+              </m:num>
+              <m:den>
+                <m:sSub>
+                  <m:e>
+                    <m:r>
+                      <w:rPr>
+                        <w:rFonts w:ascii="Cambria Math" w:hAnsi="Cambria Math"/>
+                      </w:rPr>
+                      <m:t xml:space="preserve">N</m:t>
+                    </m:r>
+                  </m:e>
+                  <m:sub>
+                    <m:r>
+                      <w:rPr>
+                        <w:rFonts w:ascii="Cambria Math" w:hAnsi="Cambria Math"/>
+                      </w:rPr>
+                      <m:t xml:space="preserve">t</m:t>
+                    </m:r>
+                    <m:r>
+                      <w:rPr>
+                        <w:rFonts w:ascii="Cambria Math" w:hAnsi="Cambria Math"/>
+                      </w:rPr>
+                      <m:t xml:space="preserve">=</m:t>
+                    </m:r>
+                    <m:r>
+                      <w:rPr>
+                        <w:rFonts w:ascii="Cambria Math" w:hAnsi="Cambria Math"/>
+                      </w:rPr>
+                      <m:t xml:space="preserve">5</m:t>
+                    </m:r>
+                  </m:sub>
+                </m:sSub>
+                <m:r>
+                  <w:rPr>
+                    <w:rFonts w:ascii="Cambria Math" w:hAnsi="Cambria Math"/>
+                  </w:rPr>
+                  <m:t xml:space="preserve">⋅</m:t>
+                </m:r>
                 <m:r>
                   <w:rPr>
                     <w:rFonts w:ascii="Cambria Math" w:hAnsi="Cambria Math"/>
                   </w:rPr>
                   <m:t xml:space="preserve">t</m:t>
                 </m:r>
-                <m:r>
-                  <w:rPr>
-                    <w:rFonts w:ascii="Cambria Math" w:hAnsi="Cambria Math"/>
-                  </w:rPr>
-                  <m:t xml:space="preserve">=</m:t>
-                </m:r>
-                <m:r>
-                  <w:rPr>
-                    <w:rFonts w:ascii="Cambria Math" w:hAnsi="Cambria Math"/>
-                  </w:rPr>
-                  <m:t xml:space="preserve">5</m:t>
-                </m:r>
-              </m:sub>
-              <m:sup>
-                <m:r>
-                  <w:rPr>
-                    <w:rFonts w:ascii="Cambria Math" w:hAnsi="Cambria Math"/>
-                  </w:rPr>
-                  <m:t xml:space="preserve">T</m:t>
-                </m:r>
-              </m:sup>
-              <m:e>
-                <m:f>
-                  <m:num>
-                    <m:sSub>
-                      <m:e>
-                        <m:r>
-                          <w:rPr>
-                            <w:rFonts w:ascii="Cambria Math" w:hAnsi="Cambria Math"/>
-                          </w:rPr>
-                          <m:t xml:space="preserve">N</m:t>
-                        </m:r>
-                      </m:e>
-                      <m:sub>
-                        <m:r>
-                          <w:rPr>
-                            <w:rFonts w:ascii="Cambria Math" w:hAnsi="Cambria Math"/>
-                          </w:rPr>
-                          <m:t xml:space="preserve">t</m:t>
-                        </m:r>
-                      </m:sub>
-                    </m:sSub>
-                  </m:num>
-                  <m:den>
-                    <m:sSub>
-                      <m:e>
-                        <m:r>
-                          <w:rPr>
-                            <w:rFonts w:ascii="Cambria Math" w:hAnsi="Cambria Math"/>
-                          </w:rPr>
-                          <m:t xml:space="preserve">N</m:t>
-                        </m:r>
-                      </m:e>
-                      <m:sub>
-                        <m:r>
-                          <w:rPr>
-                            <w:rFonts w:ascii="Cambria Math" w:hAnsi="Cambria Math"/>
-                          </w:rPr>
-                          <m:t xml:space="preserve">t</m:t>
-                        </m:r>
-                        <m:r>
-                          <w:rPr>
-                            <w:rFonts w:ascii="Cambria Math" w:hAnsi="Cambria Math"/>
-                          </w:rPr>
-                          <m:t xml:space="preserve">=</m:t>
-                        </m:r>
-                        <m:r>
-                          <w:rPr>
-                            <w:rFonts w:ascii="Cambria Math" w:hAnsi="Cambria Math"/>
-                          </w:rPr>
-                          <m:t xml:space="preserve">5</m:t>
-                        </m:r>
-                      </m:sub>
-                    </m:sSub>
-                  </m:den>
-                </m:f>
-              </m:e>
-            </m:nary>
-          </m:num>
-          <m:den>
-            <m:r>
-              <w:rPr>
-                <w:rFonts w:ascii="Cambria Math" w:hAnsi="Cambria Math"/>
-              </w:rPr>
-              <m:t xml:space="preserve">t</m:t>
-            </m:r>
-          </m:den>
-        </m:f>
+              </m:den>
+            </m:f>
+          </m:e>
+        </m:d>
+        <m:r>
+          <w:rPr>
+            <w:rFonts w:ascii="Cambria Math" w:hAnsi="Cambria Math"/>
+          </w:rPr>
+          <m:t xml:space="preserve">⋅</m:t>
+        </m:r>
+        <m:r>
+          <w:rPr>
+            <w:rFonts w:ascii="Cambria Math" w:hAnsi="Cambria Math"/>
+          </w:rPr>
+          <m:t xml:space="preserve">100</m:t>
+        </m:r>
       </m:oMath>
       <w:r>
         <w:rPr/>
@@ -1796,50 +1795,18 @@
           </w:rPr>
           <m:t xml:space="preserve">=</m:t>
         </m:r>
-        <m:f>
-          <m:num>
-            <m:nary>
-              <m:naryPr>
-                <m:chr m:val="∑"/>
-              </m:naryPr>
-              <m:sub>
-                <m:r>
-                  <w:rPr>
-                    <w:rFonts w:ascii="Cambria Math" w:hAnsi="Cambria Math"/>
-                  </w:rPr>
-                  <m:t xml:space="preserve">t</m:t>
-                </m:r>
-                <m:r>
-                  <w:rPr>
-                    <w:rFonts w:ascii="Cambria Math" w:hAnsi="Cambria Math"/>
-                  </w:rPr>
-                  <m:t xml:space="preserve">=</m:t>
-                </m:r>
-                <m:r>
-                  <w:rPr>
-                    <w:rFonts w:ascii="Cambria Math" w:hAnsi="Cambria Math"/>
-                  </w:rPr>
-                  <m:t xml:space="preserve">5</m:t>
-                </m:r>
-              </m:sub>
-              <m:sup>
-                <m:r>
-                  <w:rPr>
-                    <w:rFonts w:ascii="Cambria Math" w:hAnsi="Cambria Math"/>
-                  </w:rPr>
-                  <m:t xml:space="preserve">T</m:t>
-                </m:r>
-              </m:sup>
-              <m:e>
-                <m:sSub>
-                  <m:e>
-                    <m:r>
-                      <w:rPr>
-                        <w:rFonts w:ascii="Cambria Math" w:hAnsi="Cambria Math"/>
-                      </w:rPr>
-                      <m:t xml:space="preserve">y</m:t>
-                    </m:r>
-                  </m:e>
+        <m:d>
+          <m:dPr>
+            <m:begChr m:val="("/>
+            <m:endChr m:val=")"/>
+          </m:dPr>
+          <m:e>
+            <m:f>
+              <m:num>
+                <m:nary>
+                  <m:naryPr>
+                    <m:chr m:val="∑"/>
+                  </m:naryPr>
                   <m:sub>
                     <m:r>
                       <w:rPr>
@@ -1847,20 +1814,72 @@
                       </w:rPr>
                       <m:t xml:space="preserve">t</m:t>
                     </m:r>
+                    <m:r>
+                      <w:rPr>
+                        <w:rFonts w:ascii="Cambria Math" w:hAnsi="Cambria Math"/>
+                      </w:rPr>
+                      <m:t xml:space="preserve">=</m:t>
+                    </m:r>
+                    <m:r>
+                      <w:rPr>
+                        <w:rFonts w:ascii="Cambria Math" w:hAnsi="Cambria Math"/>
+                      </w:rPr>
+                      <m:t xml:space="preserve">5</m:t>
+                    </m:r>
                   </m:sub>
-                </m:sSub>
-              </m:e>
-            </m:nary>
-          </m:num>
-          <m:den>
-            <m:r>
-              <w:rPr>
-                <w:rFonts w:ascii="Cambria Math" w:hAnsi="Cambria Math"/>
-              </w:rPr>
-              <m:t xml:space="preserve">t</m:t>
-            </m:r>
-          </m:den>
-        </m:f>
+                  <m:sup>
+                    <m:r>
+                      <w:rPr>
+                        <w:rFonts w:ascii="Cambria Math" w:hAnsi="Cambria Math"/>
+                      </w:rPr>
+                      <m:t xml:space="preserve">T</m:t>
+                    </m:r>
+                  </m:sup>
+                  <m:e>
+                    <m:sSub>
+                      <m:e>
+                        <m:r>
+                          <w:rPr>
+                            <w:rFonts w:ascii="Cambria Math" w:hAnsi="Cambria Math"/>
+                          </w:rPr>
+                          <m:t xml:space="preserve">y</m:t>
+                        </m:r>
+                      </m:e>
+                      <m:sub>
+                        <m:r>
+                          <w:rPr>
+                            <w:rFonts w:ascii="Cambria Math" w:hAnsi="Cambria Math"/>
+                          </w:rPr>
+                          <m:t xml:space="preserve">t</m:t>
+                        </m:r>
+                      </m:sub>
+                    </m:sSub>
+                  </m:e>
+                </m:nary>
+              </m:num>
+              <m:den>
+                <m:r>
+                  <w:rPr>
+                    <w:rFonts w:ascii="Cambria Math" w:hAnsi="Cambria Math"/>
+                  </w:rPr>
+                  <m:t xml:space="preserve">t</m:t>
+                </m:r>
+              </m:den>
+            </m:f>
+          </m:e>
+        </m:d>
+        <m:r>
+          <w:rPr>
+            <w:rFonts w:ascii="Cambria Math" w:hAnsi="Cambria Math"/>
+          </w:rPr>
+          <m:t xml:space="preserve">⋅</m:t>
+        </m:r>
+        <m:r>
+          <w:rPr>
+            <w:rFonts w:ascii="Cambria Math" w:hAnsi="Cambria Math"/>
+          </w:rPr>
+          <m:t xml:space="preserve">100</m:t>
+        </m:r>
       </m:oMath>
       <w:r>
         <w:rPr/>
@@ -1906,7 +1925,17 @@
       </m:oMath>
       <w:r>
         <w:rPr/>
-        <w:t xml:space="preserve"> the total number of time steps for the game session. Both scores are intitialised as </w:t>
+        <w:t xml:space="preserve"> the total number of time steps for the game session.</w:t>
+      </w:r>
+    </w:p>
+    <w:p>
+      <w:pPr>
+        <w:pStyle w:val="TextBody"/>
+        <w:rPr/>
+      </w:pPr>
+      <w:r>
+        <w:rPr/>
+        <w:t xml:space="preserve">Both scores are intitialised as </w:t>
       </w:r>
       <w:r>
         <w:rPr/>
@@ -2486,7 +2515,49 @@
       </w:pPr>
       <w:r>
         <w:rPr/>
-        <w:t>We here illustrate one aspect of this potential by collecting decision-making data from a small sample of test players, during a short period. We chose to focus on a scenario that systematically varies one focal parameter, farmer land ownership distribution. While inequity in land ownership is commonplace and of interest to conservation strategies (</w:t>
+        <w:t xml:space="preserve">We here illustrate one aspect of this potential by collecting decision-making data from a small sample of test players, during a short period. We chose to focus on a scenario that systematically varies two parameters, farmer land ownership distribution </w:t>
+      </w:r>
+      <w:r>
+        <w:rPr/>
+      </w:r>
+      <m:oMath xmlns:m="http://schemas.openxmlformats.org/officeDocument/2006/math">
+        <m:sSub>
+          <m:e>
+            <m:r>
+              <w:rPr>
+                <w:rFonts w:ascii="Cambria Math" w:hAnsi="Cambria Math"/>
+              </w:rPr>
+              <m:t xml:space="preserve">o</m:t>
+            </m:r>
+          </m:e>
+          <m:sub>
+            <m:r>
+              <w:rPr>
+                <w:rFonts w:ascii="Cambria Math" w:hAnsi="Cambria Math"/>
+              </w:rPr>
+              <m:t xml:space="preserve">v</m:t>
+            </m:r>
+          </m:sub>
+        </m:sSub>
+      </m:oMath>
+      <w:r>
+        <w:rPr/>
+        <w:t xml:space="preserve"> and the number of farmers (stakeholders, </w:t>
+      </w:r>
+      <w:r>
+        <w:rPr/>
+      </w:r>
+      <m:oMath xmlns:m="http://schemas.openxmlformats.org/officeDocument/2006/math">
+        <m:r>
+          <w:rPr>
+            <w:rFonts w:ascii="Cambria Math" w:hAnsi="Cambria Math"/>
+          </w:rPr>
+          <m:t xml:space="preserve">s</m:t>
+        </m:r>
+      </m:oMath>
+      <w:r>
+        <w:rPr/>
+        <w:t>). While inequity in land ownership is commonplace and of interest to conservation strategies (</w:t>
       </w:r>
       <w:r>
         <w:rPr>
@@ -2507,17 +2578,34 @@
       </w:pPr>
       <w:r>
         <w:rPr/>
-        <w:t>On starting a new session, the player is presented with one of three possible scenarios: equal land ownership, moderate variability, or high variability (</w:t>
-      </w:r>
-      <w:r>
-        <w:rPr>
-          <w:rStyle w:val="VerbatimChar"/>
-        </w:rPr>
-        <w:t>ownership_var</w:t>
-      </w:r>
-      <w:r>
-        <w:rPr/>
-        <w:t xml:space="preserve"> = 0, 0.25 or 0.5, respectively, resulting landscape patterns illustrated in </w:t>
+        <w:t xml:space="preserve">Each new game session is initialised with a random draw of one of three possible values of </w:t>
+      </w:r>
+      <w:r>
+        <w:rPr/>
+      </w:r>
+      <m:oMath xmlns:m="http://schemas.openxmlformats.org/officeDocument/2006/math">
+        <m:sSub>
+          <m:e>
+            <m:r>
+              <w:rPr>
+                <w:rFonts w:ascii="Cambria Math" w:hAnsi="Cambria Math"/>
+              </w:rPr>
+              <m:t xml:space="preserve">o</m:t>
+            </m:r>
+          </m:e>
+          <m:sub>
+            <m:r>
+              <w:rPr>
+                <w:rFonts w:ascii="Cambria Math" w:hAnsi="Cambria Math"/>
+              </w:rPr>
+              <m:t xml:space="preserve">v</m:t>
+            </m:r>
+          </m:sub>
+        </m:sSub>
+      </m:oMath>
+      <w:r>
+        <w:rPr/>
+        <w:t xml:space="preserve">, representing low, moderate and high variability in land ownership (resulting landscape patterns illustrated in </w:t>
       </w:r>
       <w:r>
         <w:rPr>
@@ -2528,7 +2616,22 @@
       </w:r>
       <w:r>
         <w:rPr/>
-        <w:t>). In addition to this variability, each session also has a small amount of random population mortality (</w:t>
+        <w:t xml:space="preserve">) and one of nine possible values of </w:t>
+      </w:r>
+      <w:r>
+        <w:rPr/>
+      </w:r>
+      <m:oMath xmlns:m="http://schemas.openxmlformats.org/officeDocument/2006/math">
+        <m:r>
+          <w:rPr>
+            <w:rFonts w:ascii="Cambria Math" w:hAnsi="Cambria Math"/>
+          </w:rPr>
+          <m:t xml:space="preserve">s</m:t>
+        </m:r>
+      </m:oMath>
+      <w:r>
+        <w:rPr/>
+        <w:t>, i.e. 4-12 farmers. In addition to this variability, each session also has a small amount of random population mortality (</w:t>
       </w:r>
       <w:r>
         <w:rPr/>
@@ -2600,7 +2703,18 @@
       </w:pPr>
       <w:r>
         <w:rPr/>
-        <w:t>We circulated a link to the game with scenarios configured as above to a sample of XXX collegues working in conservation science and practical conservation and management, covering a range of academic institutions, research institutes, NGO’s and government. The main aim was to (1) obtain feedback on the model-game set up, and (2) collect example data to illustrate the potential of the approach, with specific emphasis on how communication of it may be improved in the future. An accompanying covering letter explained this aim, the background to the work, and a request to respond with any feedback. Note that the data collected here should not be interpreted as comprehensive research on a specific question, and is intended as illustrative only.</w:t>
+        <w:t xml:space="preserve">We circulated a link to the game with scenarios configured as above to a </w:t>
+      </w:r>
+      <w:r>
+        <w:rPr>
+          <w:b/>
+          <w:bCs/>
+        </w:rPr>
+        <w:t>sample of XXX</w:t>
+      </w:r>
+      <w:r>
+        <w:rPr/>
+        <w:t xml:space="preserve"> contacts working in conservation science and practical conservation and management, covering a range of academic institutions, research institutes, NGO’s and government. The main aim was to (1) obtain feedback on the model-game set up, and (2) collect example data to illustrate the potential of the approach, with specific emphasis on how communication of it may be improved in the future. An accompanying covering letter explained this aim, the background to the work, and a request to respond with any feedback. Note that the data collected here should not be interpreted as comprehensive research on a specific question, and is intended as illustrative only.</w:t>
       </w:r>
       <w:bookmarkStart w:id="12" w:name="rationale-methods"/>
       <w:bookmarkEnd w:id="12"/>
@@ -2637,7 +2751,7 @@
       </w:r>
       <w:r>
         <w:rPr/>
-        <w:t>. While the game link is publicly accessible, it was not publicised beyond the direct contacts described above. On accessing the link, players are presented with a series of introductory screens explaining the background and purpose of the game, followed by a digital constent form, which has to be agreed to by ticking a confirmation tick box, before a new session can be started. No personally identifiable data are collected or stored, other than a player name - the latter is only requested so that scores can be shown in context and compared to other players; however this can be left as a default placeholder, and players explicitly told that this is not expected to be their real name.</w:t>
+        <w:t>. While the game link is publicly accessible, it was not publicised beyond the direct contacts described above. On accessing the link, players are presented with a series of introductory screens explaining the background and purpose of the game, followed by a digital consent form, which has to be agreed to by ticking a confirmation tick box, before a new session can be started. No personally identifiable data are collected or stored, other than a player nickname - the latter is only requested so that scores can be shown in context and compared to other players; however this can be left as a default placeholder, and players explicitly told that this is not expected to be their real name. Player nicknames are replaced by random identifiers prior to further data processing.</w:t>
       </w:r>
       <w:bookmarkStart w:id="13" w:name="example-scenario-method"/>
       <w:bookmarkStart w:id="14" w:name="ethics"/>
@@ -2665,7 +2779,17 @@
       </w:pPr>
       <w:r>
         <w:rPr/>
-        <w:t xml:space="preserve">Between 21 July 2021 and 19 August 2021, we collated data on 76 play session by 28 unique players. Sessions lasted minutes on average 4.5 minutes (0.2 - 179.4 minutes). As per the scenario set up, these sessions were roughly equally distributed between land ownership variability </w:t>
+        <w:t>Between 21 July 2021 and 19 August 2021, we collated data on 76 play session by 28 unique players</w:t>
+      </w:r>
+      <w:r>
+        <w:rPr>
+          <w:rStyle w:val="FootnoteAnchor"/>
+        </w:rPr>
+        <w:footnoteReference w:id="5"/>
+      </w:r>
+      <w:r>
+        <w:rPr/>
+        <w:t xml:space="preserve">. Sessions lasted minutes on average 4.5 minutes (0.2 - 179.4 minutes). As per the scenario set up, these sessions were roughly equally distributed between land ownership variability </w:t>
       </w:r>
       <w:r>
         <w:rPr/>
@@ -3155,7 +3279,7 @@
         <w:rPr/>
         <w:drawing>
           <wp:inline distT="0" distB="0" distL="114935" distR="114935">
-            <wp:extent cx="5943600" cy="4754880"/>
+            <wp:extent cx="5943600" cy="4160520"/>
             <wp:effectExtent l="0" t="0" r="0" b="0"/>
             <wp:docPr id="3" name="Image2" descr="Figure X. Summary of player management actions (costs set for hunting- and scaring licences) over time, per ownership variability scenario. Solid black line is the mean cost per time step, with lighter and darker polygons representing the 25-75% and 2.5% and 97.5% quantiles of the cost distribution per time step."/>
             <wp:cNvGraphicFramePr>
@@ -3179,7 +3303,7 @@
                   <pic:spPr bwMode="auto">
                     <a:xfrm>
                       <a:off x="0" y="0"/>
-                      <a:ext cx="5943600" cy="4754880"/>
+                      <a:ext cx="5943600" cy="4160520"/>
                     </a:xfrm>
                     <a:prstGeom prst="rect">
                       <a:avLst/>
@@ -4606,7 +4730,7 @@
     </w:r>
     <w:r>
       <w:rPr/>
-      <w:t>20</w:t>
+      <w:t>21</w:t>
     </w:r>
     <w:r>
       <w:rPr/>
@@ -4730,6 +4854,40 @@
       <w:r>
         <w:rPr/>
         <w:t>.</w:t>
+      </w:r>
+    </w:p>
+  </w:footnote>
+  <w:footnote w:id="5">
+    <w:p>
+      <w:pPr>
+        <w:pStyle w:val="Footnote"/>
+        <w:spacing w:lineRule="auto" w:line="360" w:before="0" w:after="200"/>
+        <w:rPr/>
+      </w:pPr>
+      <w:r>
+        <w:rPr>
+          <w:rStyle w:val="FootnoteCharacters"/>
+        </w:rPr>
+        <w:footnoteRef/>
+      </w:r>
+      <w:r>
+        <w:rPr/>
+        <w:t xml:space="preserve"> </w:t>
+      </w:r>
+      <w:r>
+        <w:rPr/>
+        <w:t xml:space="preserve">Strictly speaking, unique player </w:t>
+      </w:r>
+      <w:r>
+        <w:rPr>
+          <w:i/>
+          <w:iCs/>
+        </w:rPr>
+        <w:t>names</w:t>
+      </w:r>
+      <w:r>
+        <w:rPr/>
+        <w:t>. It is possible for the same player to play under multiple different player names. See Discussion for further details.</w:t>
       </w:r>
     </w:p>
   </w:footnote>
@@ -5283,11 +5441,11 @@
       <w:widowControl/>
       <w:suppressAutoHyphens w:val="true"/>
       <w:bidi w:val="0"/>
-      <w:spacing w:before="0" w:after="200"/>
+      <w:spacing w:lineRule="auto" w:line="360" w:before="0" w:after="200"/>
       <w:jc w:val="left"/>
     </w:pPr>
     <w:rPr>
-      <w:rFonts w:ascii="Cambria" w:hAnsi="Cambria" w:eastAsia="Cambria" w:cs="" w:asciiTheme="minorHAnsi" w:cstheme="minorBidi" w:eastAsiaTheme="minorHAnsi" w:hAnsiTheme="minorHAnsi"/>
+      <w:rFonts w:ascii="Times New Roman" w:hAnsi="Times New Roman" w:eastAsia="Cambria" w:cs="" w:cstheme="minorBidi" w:eastAsiaTheme="minorHAnsi"/>
       <w:color w:val="auto"/>
       <w:kern w:val="0"/>
       <w:sz w:val="24"/>

</xml_diff>